<commit_message>
re-knit estimate tables for word document
</commit_message>
<xml_diff>
--- a/rmarkdown_tableknittig/knit_model_tables.docx
+++ b/rmarkdown_tableknittig/knit_model_tables.docx
@@ -28,7 +28,7 @@
         </w:rPr>
         <w:t xml:space="preserve">Table </w:t>
       </w:r>
-      <w:bookmarkStart w:id="53484062-a364-40ca-bf69-110a82ae9112" w:name="irtpartab"/>
+      <w:bookmarkStart w:id="554b8719-3de6-42c7-87c3-156e7f32e86c" w:name="irtpartab"/>
       <w:r>
         <w:rPr>
           <w:rFonts w:ascii="Segoe UI" w:hAnsi="Segoe UI" w:eastAsia="Segoe UI" w:cs="Segoe UI"/>
@@ -65,7 +65,7 @@
         </w:rPr>
         <w:fldChar w:fldCharType="end" w:dirty="true"/>
       </w:r>
-      <w:bookmarkEnd w:id="53484062-a364-40ca-bf69-110a82ae9112"/>
+      <w:bookmarkEnd w:id="554b8719-3de6-42c7-87c3-156e7f32e86c"/>
       <w:r>
         <w:rPr>
           <w:rFonts w:ascii="Segoe UI" w:hAnsi="Segoe UI" w:eastAsia="Segoe UI" w:cs="Segoe UI"/>
@@ -131,6 +131,15 @@
               </w:pBdr>
               <w:spacing w:after="100" w:before="100" w:line="240"/>
               <w:ind w:left="100" w:right="100" w:firstLine="0" w:firstLineChars="0"/>
+              <w:rPr>
+                <w:rFonts w:ascii="Arial" w:hAnsi="Arial" w:eastAsia="Arial" w:cs="Arial"/>
+                <w:i w:val="false"/>
+                <w:b w:val="false"/>
+                <w:u w:val="none"/>
+                <w:sz w:val="20"/>
+                <w:szCs w:val="20"/>
+                <w:color w:val="000000"/>
+              </w:rPr>
             </w:pPr>
             <w:r>
               <w:rPr>
@@ -175,6 +184,15 @@
               </w:pBdr>
               <w:spacing w:after="100" w:before="100" w:line="240"/>
               <w:ind w:left="100" w:right="100" w:firstLine="0" w:firstLineChars="0"/>
+              <w:rPr>
+                <w:rFonts w:ascii="Arial" w:hAnsi="Arial" w:eastAsia="Arial" w:cs="Arial"/>
+                <w:i w:val="false"/>
+                <w:b w:val="false"/>
+                <w:u w:val="none"/>
+                <w:sz w:val="20"/>
+                <w:szCs w:val="20"/>
+                <w:color w:val="000000"/>
+              </w:rPr>
             </w:pPr>
             <w:r>
               <w:rPr>
@@ -219,6 +237,15 @@
               </w:pBdr>
               <w:spacing w:after="100" w:before="100" w:line="240"/>
               <w:ind w:left="100" w:right="100" w:firstLine="0" w:firstLineChars="0"/>
+              <w:rPr>
+                <w:rFonts w:ascii="Arial" w:hAnsi="Arial" w:eastAsia="Arial" w:cs="Arial"/>
+                <w:i w:val="false"/>
+                <w:b w:val="false"/>
+                <w:u w:val="none"/>
+                <w:sz w:val="20"/>
+                <w:szCs w:val="20"/>
+                <w:color w:val="000000"/>
+              </w:rPr>
             </w:pPr>
             <w:r>
               <w:rPr>
@@ -263,6 +290,15 @@
               </w:pBdr>
               <w:spacing w:after="100" w:before="100" w:line="240"/>
               <w:ind w:left="100" w:right="100" w:firstLine="0" w:firstLineChars="0"/>
+              <w:rPr>
+                <w:rFonts w:ascii="Arial" w:hAnsi="Arial" w:eastAsia="Arial" w:cs="Arial"/>
+                <w:i w:val="false"/>
+                <w:b w:val="false"/>
+                <w:u w:val="none"/>
+                <w:sz w:val="20"/>
+                <w:szCs w:val="20"/>
+                <w:color w:val="000000"/>
+              </w:rPr>
             </w:pPr>
             <w:r>
               <w:rPr>
@@ -307,6 +343,15 @@
               </w:pBdr>
               <w:spacing w:after="100" w:before="100" w:line="240"/>
               <w:ind w:left="100" w:right="100" w:firstLine="0" w:firstLineChars="0"/>
+              <w:rPr>
+                <w:rFonts w:ascii="Arial" w:hAnsi="Arial" w:eastAsia="Arial" w:cs="Arial"/>
+                <w:i w:val="false"/>
+                <w:b w:val="false"/>
+                <w:u w:val="none"/>
+                <w:sz w:val="20"/>
+                <w:szCs w:val="20"/>
+                <w:color w:val="000000"/>
+              </w:rPr>
             </w:pPr>
             <w:r>
               <w:rPr>
@@ -351,6 +396,15 @@
               </w:pBdr>
               <w:spacing w:after="100" w:before="100" w:line="240"/>
               <w:ind w:left="100" w:right="100" w:firstLine="0" w:firstLineChars="0"/>
+              <w:rPr>
+                <w:rFonts w:ascii="Arial" w:hAnsi="Arial" w:eastAsia="Arial" w:cs="Arial"/>
+                <w:i w:val="false"/>
+                <w:b w:val="false"/>
+                <w:u w:val="none"/>
+                <w:sz w:val="20"/>
+                <w:szCs w:val="20"/>
+                <w:color w:val="000000"/>
+              </w:rPr>
             </w:pPr>
             <w:r>
               <w:rPr>
@@ -401,6 +455,15 @@
               </w:pBdr>
               <w:spacing w:after="100" w:before="100" w:line="240"/>
               <w:ind w:left="100" w:right="100" w:firstLine="0" w:firstLineChars="0"/>
+              <w:rPr>
+                <w:rFonts w:ascii="Arial" w:hAnsi="Arial" w:eastAsia="Arial" w:cs="Arial"/>
+                <w:i w:val="false"/>
+                <w:b w:val="false"/>
+                <w:u w:val="none"/>
+                <w:sz w:val="20"/>
+                <w:szCs w:val="20"/>
+                <w:color w:val="000000"/>
+              </w:rPr>
             </w:pPr>
             <m:oMath xmlns:mml="http://www.w3.org/1998/Math/MathML">
               <m:sSub>
@@ -447,18 +510,27 @@
               </w:pBdr>
               <w:spacing w:after="100" w:before="100" w:line="240"/>
               <w:ind w:left="100" w:right="100" w:firstLine="0" w:firstLineChars="0"/>
-            </w:pPr>
-            <w:r>
-              <w:rPr>
-                <w:rFonts w:ascii="Arial" w:hAnsi="Arial" w:eastAsia="Arial" w:cs="Arial"/>
-                <w:i w:val="false"/>
-                <w:b w:val="false"/>
-                <w:u w:val="none"/>
-                <w:sz w:val="20"/>
-                <w:szCs w:val="20"/>
-                <w:color w:val="000000"/>
-              </w:rPr>
-              <w:t xml:space="preserve">-0.756</w:t>
+              <w:rPr>
+                <w:rFonts w:ascii="Arial" w:hAnsi="Arial" w:eastAsia="Arial" w:cs="Arial"/>
+                <w:i w:val="false"/>
+                <w:b w:val="false"/>
+                <w:u w:val="none"/>
+                <w:sz w:val="20"/>
+                <w:szCs w:val="20"/>
+                <w:color w:val="000000"/>
+              </w:rPr>
+            </w:pPr>
+            <w:r>
+              <w:rPr>
+                <w:rFonts w:ascii="Arial" w:hAnsi="Arial" w:eastAsia="Arial" w:cs="Arial"/>
+                <w:i w:val="false"/>
+                <w:b w:val="false"/>
+                <w:u w:val="none"/>
+                <w:sz w:val="20"/>
+                <w:szCs w:val="20"/>
+                <w:color w:val="000000"/>
+              </w:rPr>
+              <w:t xml:space="preserve">-0.766</w:t>
             </w:r>
           </w:p>
         </w:tc>
@@ -491,18 +563,27 @@
               </w:pBdr>
               <w:spacing w:after="100" w:before="100" w:line="240"/>
               <w:ind w:left="100" w:right="100" w:firstLine="0" w:firstLineChars="0"/>
-            </w:pPr>
-            <w:r>
-              <w:rPr>
-                <w:rFonts w:ascii="Arial" w:hAnsi="Arial" w:eastAsia="Arial" w:cs="Arial"/>
-                <w:i w:val="false"/>
-                <w:b w:val="false"/>
-                <w:u w:val="none"/>
-                <w:sz w:val="20"/>
-                <w:szCs w:val="20"/>
-                <w:color w:val="000000"/>
-              </w:rPr>
-              <w:t xml:space="preserve">1.007</w:t>
+              <w:rPr>
+                <w:rFonts w:ascii="Arial" w:hAnsi="Arial" w:eastAsia="Arial" w:cs="Arial"/>
+                <w:i w:val="false"/>
+                <w:b w:val="false"/>
+                <w:u w:val="none"/>
+                <w:sz w:val="20"/>
+                <w:szCs w:val="20"/>
+                <w:color w:val="000000"/>
+              </w:rPr>
+            </w:pPr>
+            <w:r>
+              <w:rPr>
+                <w:rFonts w:ascii="Arial" w:hAnsi="Arial" w:eastAsia="Arial" w:cs="Arial"/>
+                <w:i w:val="false"/>
+                <w:b w:val="false"/>
+                <w:u w:val="none"/>
+                <w:sz w:val="20"/>
+                <w:szCs w:val="20"/>
+                <w:color w:val="000000"/>
+              </w:rPr>
+              <w:t xml:space="preserve">1.009</w:t>
             </w:r>
           </w:p>
         </w:tc>
@@ -535,18 +616,27 @@
               </w:pBdr>
               <w:spacing w:after="100" w:before="100" w:line="240"/>
               <w:ind w:left="100" w:right="100" w:firstLine="0" w:firstLineChars="0"/>
-            </w:pPr>
-            <w:r>
-              <w:rPr>
-                <w:rFonts w:ascii="Arial" w:hAnsi="Arial" w:eastAsia="Arial" w:cs="Arial"/>
-                <w:i w:val="false"/>
-                <w:b w:val="false"/>
-                <w:u w:val="none"/>
-                <w:sz w:val="20"/>
-                <w:szCs w:val="20"/>
-                <w:color w:val="000000"/>
-              </w:rPr>
-              <w:t xml:space="preserve">-2.498</w:t>
+              <w:rPr>
+                <w:rFonts w:ascii="Arial" w:hAnsi="Arial" w:eastAsia="Arial" w:cs="Arial"/>
+                <w:i w:val="false"/>
+                <w:b w:val="false"/>
+                <w:u w:val="none"/>
+                <w:sz w:val="20"/>
+                <w:szCs w:val="20"/>
+                <w:color w:val="000000"/>
+              </w:rPr>
+            </w:pPr>
+            <w:r>
+              <w:rPr>
+                <w:rFonts w:ascii="Arial" w:hAnsi="Arial" w:eastAsia="Arial" w:cs="Arial"/>
+                <w:i w:val="false"/>
+                <w:b w:val="false"/>
+                <w:u w:val="none"/>
+                <w:sz w:val="20"/>
+                <w:szCs w:val="20"/>
+                <w:color w:val="000000"/>
+              </w:rPr>
+              <w:t xml:space="preserve">-2.522</w:t>
             </w:r>
           </w:p>
         </w:tc>
@@ -579,18 +669,27 @@
               </w:pBdr>
               <w:spacing w:after="100" w:before="100" w:line="240"/>
               <w:ind w:left="100" w:right="100" w:firstLine="0" w:firstLineChars="0"/>
-            </w:pPr>
-            <w:r>
-              <w:rPr>
-                <w:rFonts w:ascii="Arial" w:hAnsi="Arial" w:eastAsia="Arial" w:cs="Arial"/>
-                <w:i w:val="false"/>
-                <w:b w:val="false"/>
-                <w:u w:val="none"/>
-                <w:sz w:val="20"/>
-                <w:szCs w:val="20"/>
-                <w:color w:val="000000"/>
-              </w:rPr>
-              <w:t xml:space="preserve">-0.668</w:t>
+              <w:rPr>
+                <w:rFonts w:ascii="Arial" w:hAnsi="Arial" w:eastAsia="Arial" w:cs="Arial"/>
+                <w:i w:val="false"/>
+                <w:b w:val="false"/>
+                <w:u w:val="none"/>
+                <w:sz w:val="20"/>
+                <w:szCs w:val="20"/>
+                <w:color w:val="000000"/>
+              </w:rPr>
+            </w:pPr>
+            <w:r>
+              <w:rPr>
+                <w:rFonts w:ascii="Arial" w:hAnsi="Arial" w:eastAsia="Arial" w:cs="Arial"/>
+                <w:i w:val="false"/>
+                <w:b w:val="false"/>
+                <w:u w:val="none"/>
+                <w:sz w:val="20"/>
+                <w:szCs w:val="20"/>
+                <w:color w:val="000000"/>
+              </w:rPr>
+              <w:t xml:space="preserve">-0.673</w:t>
             </w:r>
           </w:p>
         </w:tc>
@@ -623,18 +722,27 @@
               </w:pBdr>
               <w:spacing w:after="100" w:before="100" w:line="240"/>
               <w:ind w:left="100" w:right="100" w:firstLine="0" w:firstLineChars="0"/>
-            </w:pPr>
-            <w:r>
-              <w:rPr>
-                <w:rFonts w:ascii="Arial" w:hAnsi="Arial" w:eastAsia="Arial" w:cs="Arial"/>
-                <w:i w:val="false"/>
-                <w:b w:val="false"/>
-                <w:u w:val="none"/>
-                <w:sz w:val="20"/>
-                <w:szCs w:val="20"/>
-                <w:color w:val="000000"/>
-              </w:rPr>
-              <w:t xml:space="preserve">0.691</w:t>
+              <w:rPr>
+                <w:rFonts w:ascii="Arial" w:hAnsi="Arial" w:eastAsia="Arial" w:cs="Arial"/>
+                <w:i w:val="false"/>
+                <w:b w:val="false"/>
+                <w:u w:val="none"/>
+                <w:sz w:val="20"/>
+                <w:szCs w:val="20"/>
+                <w:color w:val="000000"/>
+              </w:rPr>
+            </w:pPr>
+            <w:r>
+              <w:rPr>
+                <w:rFonts w:ascii="Arial" w:hAnsi="Arial" w:eastAsia="Arial" w:cs="Arial"/>
+                <w:i w:val="false"/>
+                <w:b w:val="false"/>
+                <w:u w:val="none"/>
+                <w:sz w:val="20"/>
+                <w:szCs w:val="20"/>
+                <w:color w:val="000000"/>
+              </w:rPr>
+              <w:t xml:space="preserve">0.698</w:t>
             </w:r>
           </w:p>
         </w:tc>
@@ -673,6 +781,15 @@
               </w:pBdr>
               <w:spacing w:after="100" w:before="100" w:line="240"/>
               <w:ind w:left="100" w:right="100" w:firstLine="0" w:firstLineChars="0"/>
+              <w:rPr>
+                <w:rFonts w:ascii="Arial" w:hAnsi="Arial" w:eastAsia="Arial" w:cs="Arial"/>
+                <w:i w:val="false"/>
+                <w:b w:val="false"/>
+                <w:u w:val="none"/>
+                <w:sz w:val="20"/>
+                <w:szCs w:val="20"/>
+                <w:color w:val="000000"/>
+              </w:rPr>
             </w:pPr>
             <m:oMath xmlns:mml="http://www.w3.org/1998/Math/MathML">
               <m:sSub>
@@ -719,18 +836,27 @@
               </w:pBdr>
               <w:spacing w:after="100" w:before="100" w:line="240"/>
               <w:ind w:left="100" w:right="100" w:firstLine="0" w:firstLineChars="0"/>
-            </w:pPr>
-            <w:r>
-              <w:rPr>
-                <w:rFonts w:ascii="Arial" w:hAnsi="Arial" w:eastAsia="Arial" w:cs="Arial"/>
-                <w:i w:val="false"/>
-                <w:b w:val="false"/>
-                <w:u w:val="none"/>
-                <w:sz w:val="20"/>
-                <w:szCs w:val="20"/>
-                <w:color w:val="000000"/>
-              </w:rPr>
-              <w:t xml:space="preserve"> 1.666</w:t>
+              <w:rPr>
+                <w:rFonts w:ascii="Arial" w:hAnsi="Arial" w:eastAsia="Arial" w:cs="Arial"/>
+                <w:i w:val="false"/>
+                <w:b w:val="false"/>
+                <w:u w:val="none"/>
+                <w:sz w:val="20"/>
+                <w:szCs w:val="20"/>
+                <w:color w:val="000000"/>
+              </w:rPr>
+            </w:pPr>
+            <w:r>
+              <w:rPr>
+                <w:rFonts w:ascii="Arial" w:hAnsi="Arial" w:eastAsia="Arial" w:cs="Arial"/>
+                <w:i w:val="false"/>
+                <w:b w:val="false"/>
+                <w:u w:val="none"/>
+                <w:sz w:val="20"/>
+                <w:szCs w:val="20"/>
+                <w:color w:val="000000"/>
+              </w:rPr>
+              <w:t xml:space="preserve"> 1.660</w:t>
             </w:r>
           </w:p>
         </w:tc>
@@ -763,18 +889,27 @@
               </w:pBdr>
               <w:spacing w:after="100" w:before="100" w:line="240"/>
               <w:ind w:left="100" w:right="100" w:firstLine="0" w:firstLineChars="0"/>
-            </w:pPr>
-            <w:r>
-              <w:rPr>
-                <w:rFonts w:ascii="Arial" w:hAnsi="Arial" w:eastAsia="Arial" w:cs="Arial"/>
-                <w:i w:val="false"/>
-                <w:b w:val="false"/>
-                <w:u w:val="none"/>
-                <w:sz w:val="20"/>
-                <w:szCs w:val="20"/>
-                <w:color w:val="000000"/>
-              </w:rPr>
-              <w:t xml:space="preserve">0.921</w:t>
+              <w:rPr>
+                <w:rFonts w:ascii="Arial" w:hAnsi="Arial" w:eastAsia="Arial" w:cs="Arial"/>
+                <w:i w:val="false"/>
+                <w:b w:val="false"/>
+                <w:u w:val="none"/>
+                <w:sz w:val="20"/>
+                <w:szCs w:val="20"/>
+                <w:color w:val="000000"/>
+              </w:rPr>
+            </w:pPr>
+            <w:r>
+              <w:rPr>
+                <w:rFonts w:ascii="Arial" w:hAnsi="Arial" w:eastAsia="Arial" w:cs="Arial"/>
+                <w:i w:val="false"/>
+                <w:b w:val="false"/>
+                <w:u w:val="none"/>
+                <w:sz w:val="20"/>
+                <w:szCs w:val="20"/>
+                <w:color w:val="000000"/>
+              </w:rPr>
+              <w:t xml:space="preserve">0.926</w:t>
             </w:r>
           </w:p>
         </w:tc>
@@ -807,18 +942,27 @@
               </w:pBdr>
               <w:spacing w:after="100" w:before="100" w:line="240"/>
               <w:ind w:left="100" w:right="100" w:firstLine="0" w:firstLineChars="0"/>
-            </w:pPr>
-            <w:r>
-              <w:rPr>
-                <w:rFonts w:ascii="Arial" w:hAnsi="Arial" w:eastAsia="Arial" w:cs="Arial"/>
-                <w:i w:val="false"/>
-                <w:b w:val="false"/>
-                <w:u w:val="none"/>
-                <w:sz w:val="20"/>
-                <w:szCs w:val="20"/>
-                <w:color w:val="000000"/>
-              </w:rPr>
-              <w:t xml:space="preserve"> 0.212</w:t>
+              <w:rPr>
+                <w:rFonts w:ascii="Arial" w:hAnsi="Arial" w:eastAsia="Arial" w:cs="Arial"/>
+                <w:i w:val="false"/>
+                <w:b w:val="false"/>
+                <w:u w:val="none"/>
+                <w:sz w:val="20"/>
+                <w:szCs w:val="20"/>
+                <w:color w:val="000000"/>
+              </w:rPr>
+            </w:pPr>
+            <w:r>
+              <w:rPr>
+                <w:rFonts w:ascii="Arial" w:hAnsi="Arial" w:eastAsia="Arial" w:cs="Arial"/>
+                <w:i w:val="false"/>
+                <w:b w:val="false"/>
+                <w:u w:val="none"/>
+                <w:sz w:val="20"/>
+                <w:szCs w:val="20"/>
+                <w:color w:val="000000"/>
+              </w:rPr>
+              <w:t xml:space="preserve"> 0.183</w:t>
             </w:r>
           </w:p>
         </w:tc>
@@ -851,18 +995,27 @@
               </w:pBdr>
               <w:spacing w:after="100" w:before="100" w:line="240"/>
               <w:ind w:left="100" w:right="100" w:firstLine="0" w:firstLineChars="0"/>
-            </w:pPr>
-            <w:r>
-              <w:rPr>
-                <w:rFonts w:ascii="Arial" w:hAnsi="Arial" w:eastAsia="Arial" w:cs="Arial"/>
-                <w:i w:val="false"/>
-                <w:b w:val="false"/>
-                <w:u w:val="none"/>
-                <w:sz w:val="20"/>
-                <w:szCs w:val="20"/>
-                <w:color w:val="000000"/>
-              </w:rPr>
-              <w:t xml:space="preserve"> 1.626</w:t>
+              <w:rPr>
+                <w:rFonts w:ascii="Arial" w:hAnsi="Arial" w:eastAsia="Arial" w:cs="Arial"/>
+                <w:i w:val="false"/>
+                <w:b w:val="false"/>
+                <w:u w:val="none"/>
+                <w:sz w:val="20"/>
+                <w:szCs w:val="20"/>
+                <w:color w:val="000000"/>
+              </w:rPr>
+            </w:pPr>
+            <w:r>
+              <w:rPr>
+                <w:rFonts w:ascii="Arial" w:hAnsi="Arial" w:eastAsia="Arial" w:cs="Arial"/>
+                <w:i w:val="false"/>
+                <w:b w:val="false"/>
+                <w:u w:val="none"/>
+                <w:sz w:val="20"/>
+                <w:szCs w:val="20"/>
+                <w:color w:val="000000"/>
+              </w:rPr>
+              <w:t xml:space="preserve"> 1.631</w:t>
             </w:r>
           </w:p>
         </w:tc>
@@ -895,18 +1048,27 @@
               </w:pBdr>
               <w:spacing w:after="100" w:before="100" w:line="240"/>
               <w:ind w:left="100" w:right="100" w:firstLine="0" w:firstLineChars="0"/>
-            </w:pPr>
-            <w:r>
-              <w:rPr>
-                <w:rFonts w:ascii="Arial" w:hAnsi="Arial" w:eastAsia="Arial" w:cs="Arial"/>
-                <w:i w:val="false"/>
-                <w:b w:val="false"/>
-                <w:u w:val="none"/>
-                <w:sz w:val="20"/>
-                <w:szCs w:val="20"/>
-                <w:color w:val="000000"/>
-              </w:rPr>
-              <w:t xml:space="preserve">3.236</w:t>
+              <w:rPr>
+                <w:rFonts w:ascii="Arial" w:hAnsi="Arial" w:eastAsia="Arial" w:cs="Arial"/>
+                <w:i w:val="false"/>
+                <w:b w:val="false"/>
+                <w:u w:val="none"/>
+                <w:sz w:val="20"/>
+                <w:szCs w:val="20"/>
+                <w:color w:val="000000"/>
+              </w:rPr>
+            </w:pPr>
+            <w:r>
+              <w:rPr>
+                <w:rFonts w:ascii="Arial" w:hAnsi="Arial" w:eastAsia="Arial" w:cs="Arial"/>
+                <w:i w:val="false"/>
+                <w:b w:val="false"/>
+                <w:u w:val="none"/>
+                <w:sz w:val="20"/>
+                <w:szCs w:val="20"/>
+                <w:color w:val="000000"/>
+              </w:rPr>
+              <w:t xml:space="preserve">3.205</w:t>
             </w:r>
           </w:p>
         </w:tc>
@@ -945,6 +1107,15 @@
               </w:pBdr>
               <w:spacing w:after="100" w:before="100" w:line="240"/>
               <w:ind w:left="100" w:right="100" w:firstLine="0" w:firstLineChars="0"/>
+              <w:rPr>
+                <w:rFonts w:ascii="Arial" w:hAnsi="Arial" w:eastAsia="Arial" w:cs="Arial"/>
+                <w:i w:val="false"/>
+                <w:b w:val="false"/>
+                <w:u w:val="none"/>
+                <w:sz w:val="20"/>
+                <w:szCs w:val="20"/>
+                <w:color w:val="000000"/>
+              </w:rPr>
             </w:pPr>
             <m:oMath xmlns:mml="http://www.w3.org/1998/Math/MathML">
               <m:r>
@@ -982,18 +1153,27 @@
               </w:pBdr>
               <w:spacing w:after="100" w:before="100" w:line="240"/>
               <w:ind w:left="100" w:right="100" w:firstLine="0" w:firstLineChars="0"/>
-            </w:pPr>
-            <w:r>
-              <w:rPr>
-                <w:rFonts w:ascii="Arial" w:hAnsi="Arial" w:eastAsia="Arial" w:cs="Arial"/>
-                <w:i w:val="false"/>
-                <w:b w:val="false"/>
-                <w:u w:val="none"/>
-                <w:sz w:val="20"/>
-                <w:szCs w:val="20"/>
-                <w:color w:val="000000"/>
-              </w:rPr>
-              <w:t xml:space="preserve"> 0.113</w:t>
+              <w:rPr>
+                <w:rFonts w:ascii="Arial" w:hAnsi="Arial" w:eastAsia="Arial" w:cs="Arial"/>
+                <w:i w:val="false"/>
+                <w:b w:val="false"/>
+                <w:u w:val="none"/>
+                <w:sz w:val="20"/>
+                <w:szCs w:val="20"/>
+                <w:color w:val="000000"/>
+              </w:rPr>
+            </w:pPr>
+            <w:r>
+              <w:rPr>
+                <w:rFonts w:ascii="Arial" w:hAnsi="Arial" w:eastAsia="Arial" w:cs="Arial"/>
+                <w:i w:val="false"/>
+                <w:b w:val="false"/>
+                <w:u w:val="none"/>
+                <w:sz w:val="20"/>
+                <w:szCs w:val="20"/>
+                <w:color w:val="000000"/>
+              </w:rPr>
+              <w:t xml:space="preserve"> 0.112</w:t>
             </w:r>
           </w:p>
         </w:tc>
@@ -1026,18 +1206,27 @@
               </w:pBdr>
               <w:spacing w:after="100" w:before="100" w:line="240"/>
               <w:ind w:left="100" w:right="100" w:firstLine="0" w:firstLineChars="0"/>
-            </w:pPr>
-            <w:r>
-              <w:rPr>
-                <w:rFonts w:ascii="Arial" w:hAnsi="Arial" w:eastAsia="Arial" w:cs="Arial"/>
-                <w:i w:val="false"/>
-                <w:b w:val="false"/>
-                <w:u w:val="none"/>
-                <w:sz w:val="20"/>
-                <w:szCs w:val="20"/>
-                <w:color w:val="000000"/>
-              </w:rPr>
-              <w:t xml:space="preserve">0.326</w:t>
+              <w:rPr>
+                <w:rFonts w:ascii="Arial" w:hAnsi="Arial" w:eastAsia="Arial" w:cs="Arial"/>
+                <w:i w:val="false"/>
+                <w:b w:val="false"/>
+                <w:u w:val="none"/>
+                <w:sz w:val="20"/>
+                <w:szCs w:val="20"/>
+                <w:color w:val="000000"/>
+              </w:rPr>
+            </w:pPr>
+            <w:r>
+              <w:rPr>
+                <w:rFonts w:ascii="Arial" w:hAnsi="Arial" w:eastAsia="Arial" w:cs="Arial"/>
+                <w:i w:val="false"/>
+                <w:b w:val="false"/>
+                <w:u w:val="none"/>
+                <w:sz w:val="20"/>
+                <w:szCs w:val="20"/>
+                <w:color w:val="000000"/>
+              </w:rPr>
+              <w:t xml:space="preserve">0.320</w:t>
             </w:r>
           </w:p>
         </w:tc>
@@ -1070,18 +1259,27 @@
               </w:pBdr>
               <w:spacing w:after="100" w:before="100" w:line="240"/>
               <w:ind w:left="100" w:right="100" w:firstLine="0" w:firstLineChars="0"/>
-            </w:pPr>
-            <w:r>
-              <w:rPr>
-                <w:rFonts w:ascii="Arial" w:hAnsi="Arial" w:eastAsia="Arial" w:cs="Arial"/>
-                <w:i w:val="false"/>
-                <w:b w:val="false"/>
-                <w:u w:val="none"/>
-                <w:sz w:val="20"/>
-                <w:szCs w:val="20"/>
-                <w:color w:val="000000"/>
-              </w:rPr>
-              <w:t xml:space="preserve">-0.435</w:t>
+              <w:rPr>
+                <w:rFonts w:ascii="Arial" w:hAnsi="Arial" w:eastAsia="Arial" w:cs="Arial"/>
+                <w:i w:val="false"/>
+                <w:b w:val="false"/>
+                <w:u w:val="none"/>
+                <w:sz w:val="20"/>
+                <w:szCs w:val="20"/>
+                <w:color w:val="000000"/>
+              </w:rPr>
+            </w:pPr>
+            <w:r>
+              <w:rPr>
+                <w:rFonts w:ascii="Arial" w:hAnsi="Arial" w:eastAsia="Arial" w:cs="Arial"/>
+                <w:i w:val="false"/>
+                <w:b w:val="false"/>
+                <w:u w:val="none"/>
+                <w:sz w:val="20"/>
+                <w:szCs w:val="20"/>
+                <w:color w:val="000000"/>
+              </w:rPr>
+              <w:t xml:space="preserve">-0.417</w:t>
             </w:r>
           </w:p>
         </w:tc>
@@ -1114,6 +1312,15 @@
               </w:pBdr>
               <w:spacing w:after="100" w:before="100" w:line="240"/>
               <w:ind w:left="100" w:right="100" w:firstLine="0" w:firstLineChars="0"/>
+              <w:rPr>
+                <w:rFonts w:ascii="Arial" w:hAnsi="Arial" w:eastAsia="Arial" w:cs="Arial"/>
+                <w:i w:val="false"/>
+                <w:b w:val="false"/>
+                <w:u w:val="none"/>
+                <w:sz w:val="20"/>
+                <w:szCs w:val="20"/>
+                <w:color w:val="000000"/>
+              </w:rPr>
             </w:pPr>
             <w:r>
               <w:rPr>
@@ -1158,18 +1365,27 @@
               </w:pBdr>
               <w:spacing w:after="100" w:before="100" w:line="240"/>
               <w:ind w:left="100" w:right="100" w:firstLine="0" w:firstLineChars="0"/>
-            </w:pPr>
-            <w:r>
-              <w:rPr>
-                <w:rFonts w:ascii="Arial" w:hAnsi="Arial" w:eastAsia="Arial" w:cs="Arial"/>
-                <w:i w:val="false"/>
-                <w:b w:val="false"/>
-                <w:u w:val="none"/>
-                <w:sz w:val="20"/>
-                <w:szCs w:val="20"/>
-                <w:color w:val="000000"/>
-              </w:rPr>
-              <w:t xml:space="preserve">0.630</w:t>
+              <w:rPr>
+                <w:rFonts w:ascii="Arial" w:hAnsi="Arial" w:eastAsia="Arial" w:cs="Arial"/>
+                <w:i w:val="false"/>
+                <w:b w:val="false"/>
+                <w:u w:val="none"/>
+                <w:sz w:val="20"/>
+                <w:szCs w:val="20"/>
+                <w:color w:val="000000"/>
+              </w:rPr>
+            </w:pPr>
+            <w:r>
+              <w:rPr>
+                <w:rFonts w:ascii="Arial" w:hAnsi="Arial" w:eastAsia="Arial" w:cs="Arial"/>
+                <w:i w:val="false"/>
+                <w:b w:val="false"/>
+                <w:u w:val="none"/>
+                <w:sz w:val="20"/>
+                <w:szCs w:val="20"/>
+                <w:color w:val="000000"/>
+              </w:rPr>
+              <w:t xml:space="preserve">0.616</w:t>
             </w:r>
           </w:p>
         </w:tc>
@@ -1208,6 +1424,15 @@
               </w:pBdr>
               <w:spacing w:after="100" w:before="100" w:line="240"/>
               <w:ind w:left="100" w:right="100" w:firstLine="0" w:firstLineChars="0"/>
+              <w:rPr>
+                <w:rFonts w:ascii="Arial" w:hAnsi="Arial" w:eastAsia="Arial" w:cs="Arial"/>
+                <w:i w:val="false"/>
+                <w:b w:val="false"/>
+                <w:u w:val="none"/>
+                <w:sz w:val="20"/>
+                <w:szCs w:val="20"/>
+                <w:color w:val="000000"/>
+              </w:rPr>
             </w:pPr>
             <m:oMath xmlns:mml="http://www.w3.org/1998/Math/MathML">
               <m:sSub>
@@ -1254,18 +1479,27 @@
               </w:pBdr>
               <w:spacing w:after="100" w:before="100" w:line="240"/>
               <w:ind w:left="100" w:right="100" w:firstLine="0" w:firstLineChars="0"/>
-            </w:pPr>
-            <w:r>
-              <w:rPr>
-                <w:rFonts w:ascii="Arial" w:hAnsi="Arial" w:eastAsia="Arial" w:cs="Arial"/>
-                <w:i w:val="false"/>
-                <w:b w:val="false"/>
-                <w:u w:val="none"/>
-                <w:sz w:val="20"/>
-                <w:szCs w:val="20"/>
-                <w:color w:val="000000"/>
-              </w:rPr>
-              <w:t xml:space="preserve"> 0.566</w:t>
+              <w:rPr>
+                <w:rFonts w:ascii="Arial" w:hAnsi="Arial" w:eastAsia="Arial" w:cs="Arial"/>
+                <w:i w:val="false"/>
+                <w:b w:val="false"/>
+                <w:u w:val="none"/>
+                <w:sz w:val="20"/>
+                <w:szCs w:val="20"/>
+                <w:color w:val="000000"/>
+              </w:rPr>
+            </w:pPr>
+            <w:r>
+              <w:rPr>
+                <w:rFonts w:ascii="Arial" w:hAnsi="Arial" w:eastAsia="Arial" w:cs="Arial"/>
+                <w:i w:val="false"/>
+                <w:b w:val="false"/>
+                <w:u w:val="none"/>
+                <w:sz w:val="20"/>
+                <w:szCs w:val="20"/>
+                <w:color w:val="000000"/>
+              </w:rPr>
+              <w:t xml:space="preserve"> 0.557</w:t>
             </w:r>
           </w:p>
         </w:tc>
@@ -1298,18 +1532,27 @@
               </w:pBdr>
               <w:spacing w:after="100" w:before="100" w:line="240"/>
               <w:ind w:left="100" w:right="100" w:firstLine="0" w:firstLineChars="0"/>
-            </w:pPr>
-            <w:r>
-              <w:rPr>
-                <w:rFonts w:ascii="Arial" w:hAnsi="Arial" w:eastAsia="Arial" w:cs="Arial"/>
-                <w:i w:val="false"/>
-                <w:b w:val="false"/>
-                <w:u w:val="none"/>
-                <w:sz w:val="20"/>
-                <w:szCs w:val="20"/>
-                <w:color w:val="000000"/>
-              </w:rPr>
-              <w:t xml:space="preserve">0.962</w:t>
+              <w:rPr>
+                <w:rFonts w:ascii="Arial" w:hAnsi="Arial" w:eastAsia="Arial" w:cs="Arial"/>
+                <w:i w:val="false"/>
+                <w:b w:val="false"/>
+                <w:u w:val="none"/>
+                <w:sz w:val="20"/>
+                <w:szCs w:val="20"/>
+                <w:color w:val="000000"/>
+              </w:rPr>
+            </w:pPr>
+            <w:r>
+              <w:rPr>
+                <w:rFonts w:ascii="Arial" w:hAnsi="Arial" w:eastAsia="Arial" w:cs="Arial"/>
+                <w:i w:val="false"/>
+                <w:b w:val="false"/>
+                <w:u w:val="none"/>
+                <w:sz w:val="20"/>
+                <w:szCs w:val="20"/>
+                <w:color w:val="000000"/>
+              </w:rPr>
+              <w:t xml:space="preserve">0.975</w:t>
             </w:r>
           </w:p>
         </w:tc>
@@ -1342,18 +1585,27 @@
               </w:pBdr>
               <w:spacing w:after="100" w:before="100" w:line="240"/>
               <w:ind w:left="100" w:right="100" w:firstLine="0" w:firstLineChars="0"/>
-            </w:pPr>
-            <w:r>
-              <w:rPr>
-                <w:rFonts w:ascii="Arial" w:hAnsi="Arial" w:eastAsia="Arial" w:cs="Arial"/>
-                <w:i w:val="false"/>
-                <w:b w:val="false"/>
-                <w:u w:val="none"/>
-                <w:sz w:val="20"/>
-                <w:szCs w:val="20"/>
-                <w:color w:val="000000"/>
-              </w:rPr>
-              <w:t xml:space="preserve">-1.021</w:t>
+              <w:rPr>
+                <w:rFonts w:ascii="Arial" w:hAnsi="Arial" w:eastAsia="Arial" w:cs="Arial"/>
+                <w:i w:val="false"/>
+                <w:b w:val="false"/>
+                <w:u w:val="none"/>
+                <w:sz w:val="20"/>
+                <w:szCs w:val="20"/>
+                <w:color w:val="000000"/>
+              </w:rPr>
+            </w:pPr>
+            <w:r>
+              <w:rPr>
+                <w:rFonts w:ascii="Arial" w:hAnsi="Arial" w:eastAsia="Arial" w:cs="Arial"/>
+                <w:i w:val="false"/>
+                <w:b w:val="false"/>
+                <w:u w:val="none"/>
+                <w:sz w:val="20"/>
+                <w:szCs w:val="20"/>
+                <w:color w:val="000000"/>
+              </w:rPr>
+              <w:t xml:space="preserve">-1.069</w:t>
             </w:r>
           </w:p>
         </w:tc>
@@ -1386,18 +1638,27 @@
               </w:pBdr>
               <w:spacing w:after="100" w:before="100" w:line="240"/>
               <w:ind w:left="100" w:right="100" w:firstLine="0" w:firstLineChars="0"/>
-            </w:pPr>
-            <w:r>
-              <w:rPr>
-                <w:rFonts w:ascii="Arial" w:hAnsi="Arial" w:eastAsia="Arial" w:cs="Arial"/>
-                <w:i w:val="false"/>
-                <w:b w:val="false"/>
-                <w:u w:val="none"/>
-                <w:sz w:val="20"/>
-                <w:szCs w:val="20"/>
-                <w:color w:val="000000"/>
-              </w:rPr>
-              <w:t xml:space="preserve"> 0.572</w:t>
+              <w:rPr>
+                <w:rFonts w:ascii="Arial" w:hAnsi="Arial" w:eastAsia="Arial" w:cs="Arial"/>
+                <w:i w:val="false"/>
+                <w:b w:val="false"/>
+                <w:u w:val="none"/>
+                <w:sz w:val="20"/>
+                <w:szCs w:val="20"/>
+                <w:color w:val="000000"/>
+              </w:rPr>
+            </w:pPr>
+            <w:r>
+              <w:rPr>
+                <w:rFonts w:ascii="Arial" w:hAnsi="Arial" w:eastAsia="Arial" w:cs="Arial"/>
+                <w:i w:val="false"/>
+                <w:b w:val="false"/>
+                <w:u w:val="none"/>
+                <w:sz w:val="20"/>
+                <w:szCs w:val="20"/>
+                <w:color w:val="000000"/>
+              </w:rPr>
+              <w:t xml:space="preserve"> 0.561</w:t>
             </w:r>
           </w:p>
         </w:tc>
@@ -1430,18 +1691,27 @@
               </w:pBdr>
               <w:spacing w:after="100" w:before="100" w:line="240"/>
               <w:ind w:left="100" w:right="100" w:firstLine="0" w:firstLineChars="0"/>
-            </w:pPr>
-            <w:r>
-              <w:rPr>
-                <w:rFonts w:ascii="Arial" w:hAnsi="Arial" w:eastAsia="Arial" w:cs="Arial"/>
-                <w:i w:val="false"/>
-                <w:b w:val="false"/>
-                <w:u w:val="none"/>
-                <w:sz w:val="20"/>
-                <w:szCs w:val="20"/>
-                <w:color w:val="000000"/>
-              </w:rPr>
-              <w:t xml:space="preserve">2.150</w:t>
+              <w:rPr>
+                <w:rFonts w:ascii="Arial" w:hAnsi="Arial" w:eastAsia="Arial" w:cs="Arial"/>
+                <w:i w:val="false"/>
+                <w:b w:val="false"/>
+                <w:u w:val="none"/>
+                <w:sz w:val="20"/>
+                <w:szCs w:val="20"/>
+                <w:color w:val="000000"/>
+              </w:rPr>
+            </w:pPr>
+            <w:r>
+              <w:rPr>
+                <w:rFonts w:ascii="Arial" w:hAnsi="Arial" w:eastAsia="Arial" w:cs="Arial"/>
+                <w:i w:val="false"/>
+                <w:b w:val="false"/>
+                <w:u w:val="none"/>
+                <w:sz w:val="20"/>
+                <w:szCs w:val="20"/>
+                <w:color w:val="000000"/>
+              </w:rPr>
+              <w:t xml:space="preserve">2.146</w:t>
             </w:r>
           </w:p>
         </w:tc>
@@ -1480,6 +1750,15 @@
               </w:pBdr>
               <w:spacing w:after="100" w:before="100" w:line="240"/>
               <w:ind w:left="100" w:right="100" w:firstLine="0" w:firstLineChars="0"/>
+              <w:rPr>
+                <w:rFonts w:ascii="Arial" w:hAnsi="Arial" w:eastAsia="Arial" w:cs="Arial"/>
+                <w:i w:val="false"/>
+                <w:b w:val="false"/>
+                <w:u w:val="none"/>
+                <w:sz w:val="20"/>
+                <w:szCs w:val="20"/>
+                <w:color w:val="000000"/>
+              </w:rPr>
             </w:pPr>
             <m:oMath xmlns:mml="http://www.w3.org/1998/Math/MathML">
               <m:sSub>
@@ -1526,18 +1805,27 @@
               </w:pBdr>
               <w:spacing w:after="100" w:before="100" w:line="240"/>
               <w:ind w:left="100" w:right="100" w:firstLine="0" w:firstLineChars="0"/>
-            </w:pPr>
-            <w:r>
-              <w:rPr>
-                <w:rFonts w:ascii="Arial" w:hAnsi="Arial" w:eastAsia="Arial" w:cs="Arial"/>
-                <w:i w:val="false"/>
-                <w:b w:val="false"/>
-                <w:u w:val="none"/>
-                <w:sz w:val="20"/>
-                <w:szCs w:val="20"/>
-                <w:color w:val="000000"/>
-              </w:rPr>
-              <w:t xml:space="preserve"> 2.549</w:t>
+              <w:rPr>
+                <w:rFonts w:ascii="Arial" w:hAnsi="Arial" w:eastAsia="Arial" w:cs="Arial"/>
+                <w:i w:val="false"/>
+                <w:b w:val="false"/>
+                <w:u w:val="none"/>
+                <w:sz w:val="20"/>
+                <w:szCs w:val="20"/>
+                <w:color w:val="000000"/>
+              </w:rPr>
+            </w:pPr>
+            <w:r>
+              <w:rPr>
+                <w:rFonts w:ascii="Arial" w:hAnsi="Arial" w:eastAsia="Arial" w:cs="Arial"/>
+                <w:i w:val="false"/>
+                <w:b w:val="false"/>
+                <w:u w:val="none"/>
+                <w:sz w:val="20"/>
+                <w:szCs w:val="20"/>
+                <w:color w:val="000000"/>
+              </w:rPr>
+              <w:t xml:space="preserve"> 2.557</w:t>
             </w:r>
           </w:p>
         </w:tc>
@@ -1570,18 +1858,27 @@
               </w:pBdr>
               <w:spacing w:after="100" w:before="100" w:line="240"/>
               <w:ind w:left="100" w:right="100" w:firstLine="0" w:firstLineChars="0"/>
-            </w:pPr>
-            <w:r>
-              <w:rPr>
-                <w:rFonts w:ascii="Arial" w:hAnsi="Arial" w:eastAsia="Arial" w:cs="Arial"/>
-                <w:i w:val="false"/>
-                <w:b w:val="false"/>
-                <w:u w:val="none"/>
-                <w:sz w:val="20"/>
-                <w:szCs w:val="20"/>
-                <w:color w:val="000000"/>
-              </w:rPr>
-              <w:t xml:space="preserve">0.999</w:t>
+              <w:rPr>
+                <w:rFonts w:ascii="Arial" w:hAnsi="Arial" w:eastAsia="Arial" w:cs="Arial"/>
+                <w:i w:val="false"/>
+                <w:b w:val="false"/>
+                <w:u w:val="none"/>
+                <w:sz w:val="20"/>
+                <w:szCs w:val="20"/>
+                <w:color w:val="000000"/>
+              </w:rPr>
+            </w:pPr>
+            <w:r>
+              <w:rPr>
+                <w:rFonts w:ascii="Arial" w:hAnsi="Arial" w:eastAsia="Arial" w:cs="Arial"/>
+                <w:i w:val="false"/>
+                <w:b w:val="false"/>
+                <w:u w:val="none"/>
+                <w:sz w:val="20"/>
+                <w:szCs w:val="20"/>
+                <w:color w:val="000000"/>
+              </w:rPr>
+              <w:t xml:space="preserve">1.007</w:t>
             </w:r>
           </w:p>
         </w:tc>
@@ -1614,18 +1911,27 @@
               </w:pBdr>
               <w:spacing w:after="100" w:before="100" w:line="240"/>
               <w:ind w:left="100" w:right="100" w:firstLine="0" w:firstLineChars="0"/>
-            </w:pPr>
-            <w:r>
-              <w:rPr>
-                <w:rFonts w:ascii="Arial" w:hAnsi="Arial" w:eastAsia="Arial" w:cs="Arial"/>
-                <w:i w:val="false"/>
-                <w:b w:val="false"/>
-                <w:u w:val="none"/>
-                <w:sz w:val="20"/>
-                <w:szCs w:val="20"/>
-                <w:color w:val="000000"/>
-              </w:rPr>
-              <w:t xml:space="preserve"> 0.942</w:t>
+              <w:rPr>
+                <w:rFonts w:ascii="Arial" w:hAnsi="Arial" w:eastAsia="Arial" w:cs="Arial"/>
+                <w:i w:val="false"/>
+                <w:b w:val="false"/>
+                <w:u w:val="none"/>
+                <w:sz w:val="20"/>
+                <w:szCs w:val="20"/>
+                <w:color w:val="000000"/>
+              </w:rPr>
+            </w:pPr>
+            <w:r>
+              <w:rPr>
+                <w:rFonts w:ascii="Arial" w:hAnsi="Arial" w:eastAsia="Arial" w:cs="Arial"/>
+                <w:i w:val="false"/>
+                <w:b w:val="false"/>
+                <w:u w:val="none"/>
+                <w:sz w:val="20"/>
+                <w:szCs w:val="20"/>
+                <w:color w:val="000000"/>
+              </w:rPr>
+              <w:t xml:space="preserve"> 0.971</w:t>
             </w:r>
           </w:p>
         </w:tc>
@@ -1658,18 +1964,27 @@
               </w:pBdr>
               <w:spacing w:after="100" w:before="100" w:line="240"/>
               <w:ind w:left="100" w:right="100" w:firstLine="0" w:firstLineChars="0"/>
-            </w:pPr>
-            <w:r>
-              <w:rPr>
-                <w:rFonts w:ascii="Arial" w:hAnsi="Arial" w:eastAsia="Arial" w:cs="Arial"/>
-                <w:i w:val="false"/>
-                <w:b w:val="false"/>
-                <w:u w:val="none"/>
-                <w:sz w:val="20"/>
-                <w:szCs w:val="20"/>
-                <w:color w:val="000000"/>
-              </w:rPr>
-              <w:t xml:space="preserve"> 2.519</w:t>
+              <w:rPr>
+                <w:rFonts w:ascii="Arial" w:hAnsi="Arial" w:eastAsia="Arial" w:cs="Arial"/>
+                <w:i w:val="false"/>
+                <w:b w:val="false"/>
+                <w:u w:val="none"/>
+                <w:sz w:val="20"/>
+                <w:szCs w:val="20"/>
+                <w:color w:val="000000"/>
+              </w:rPr>
+            </w:pPr>
+            <w:r>
+              <w:rPr>
+                <w:rFonts w:ascii="Arial" w:hAnsi="Arial" w:eastAsia="Arial" w:cs="Arial"/>
+                <w:i w:val="false"/>
+                <w:b w:val="false"/>
+                <w:u w:val="none"/>
+                <w:sz w:val="20"/>
+                <w:szCs w:val="20"/>
+                <w:color w:val="000000"/>
+              </w:rPr>
+              <w:t xml:space="preserve"> 2.534</w:t>
             </w:r>
           </w:p>
         </w:tc>
@@ -1702,18 +2017,27 @@
               </w:pBdr>
               <w:spacing w:after="100" w:before="100" w:line="240"/>
               <w:ind w:left="100" w:right="100" w:firstLine="0" w:firstLineChars="0"/>
-            </w:pPr>
-            <w:r>
-              <w:rPr>
-                <w:rFonts w:ascii="Arial" w:hAnsi="Arial" w:eastAsia="Arial" w:cs="Arial"/>
-                <w:i w:val="false"/>
-                <w:b w:val="false"/>
-                <w:u w:val="none"/>
-                <w:sz w:val="20"/>
-                <w:szCs w:val="20"/>
-                <w:color w:val="000000"/>
-              </w:rPr>
-              <w:t xml:space="preserve">4.233</w:t>
+              <w:rPr>
+                <w:rFonts w:ascii="Arial" w:hAnsi="Arial" w:eastAsia="Arial" w:cs="Arial"/>
+                <w:i w:val="false"/>
+                <w:b w:val="false"/>
+                <w:u w:val="none"/>
+                <w:sz w:val="20"/>
+                <w:szCs w:val="20"/>
+                <w:color w:val="000000"/>
+              </w:rPr>
+            </w:pPr>
+            <w:r>
+              <w:rPr>
+                <w:rFonts w:ascii="Arial" w:hAnsi="Arial" w:eastAsia="Arial" w:cs="Arial"/>
+                <w:i w:val="false"/>
+                <w:b w:val="false"/>
+                <w:u w:val="none"/>
+                <w:sz w:val="20"/>
+                <w:szCs w:val="20"/>
+                <w:color w:val="000000"/>
+              </w:rPr>
+              <w:t xml:space="preserve">4.237</w:t>
             </w:r>
           </w:p>
         </w:tc>
@@ -1752,6 +2076,15 @@
               </w:pBdr>
               <w:spacing w:after="100" w:before="100" w:line="240"/>
               <w:ind w:left="100" w:right="100" w:firstLine="0" w:firstLineChars="0"/>
+              <w:rPr>
+                <w:rFonts w:ascii="Arial" w:hAnsi="Arial" w:eastAsia="Arial" w:cs="Arial"/>
+                <w:i w:val="false"/>
+                <w:b w:val="false"/>
+                <w:u w:val="none"/>
+                <w:sz w:val="20"/>
+                <w:szCs w:val="20"/>
+                <w:color w:val="000000"/>
+              </w:rPr>
             </w:pPr>
             <m:oMath xmlns:mml="http://www.w3.org/1998/Math/MathML">
               <m:sSub>
@@ -1798,18 +2131,27 @@
               </w:pBdr>
               <w:spacing w:after="100" w:before="100" w:line="240"/>
               <w:ind w:left="100" w:right="100" w:firstLine="0" w:firstLineChars="0"/>
-            </w:pPr>
-            <w:r>
-              <w:rPr>
-                <w:rFonts w:ascii="Arial" w:hAnsi="Arial" w:eastAsia="Arial" w:cs="Arial"/>
-                <w:i w:val="false"/>
-                <w:b w:val="false"/>
-                <w:u w:val="none"/>
-                <w:sz w:val="20"/>
-                <w:szCs w:val="20"/>
-                <w:color w:val="000000"/>
-              </w:rPr>
-              <w:t xml:space="preserve"> 1.363</w:t>
+              <w:rPr>
+                <w:rFonts w:ascii="Arial" w:hAnsi="Arial" w:eastAsia="Arial" w:cs="Arial"/>
+                <w:i w:val="false"/>
+                <w:b w:val="false"/>
+                <w:u w:val="none"/>
+                <w:sz w:val="20"/>
+                <w:szCs w:val="20"/>
+                <w:color w:val="000000"/>
+              </w:rPr>
+            </w:pPr>
+            <w:r>
+              <w:rPr>
+                <w:rFonts w:ascii="Arial" w:hAnsi="Arial" w:eastAsia="Arial" w:cs="Arial"/>
+                <w:i w:val="false"/>
+                <w:b w:val="false"/>
+                <w:u w:val="none"/>
+                <w:sz w:val="20"/>
+                <w:szCs w:val="20"/>
+                <w:color w:val="000000"/>
+              </w:rPr>
+              <w:t xml:space="preserve"> 1.357</w:t>
             </w:r>
           </w:p>
         </w:tc>
@@ -1842,18 +2184,27 @@
               </w:pBdr>
               <w:spacing w:after="100" w:before="100" w:line="240"/>
               <w:ind w:left="100" w:right="100" w:firstLine="0" w:firstLineChars="0"/>
-            </w:pPr>
-            <w:r>
-              <w:rPr>
-                <w:rFonts w:ascii="Arial" w:hAnsi="Arial" w:eastAsia="Arial" w:cs="Arial"/>
-                <w:i w:val="false"/>
-                <w:b w:val="false"/>
-                <w:u w:val="none"/>
-                <w:sz w:val="20"/>
-                <w:szCs w:val="20"/>
-                <w:color w:val="000000"/>
-              </w:rPr>
-              <w:t xml:space="preserve">1.028</w:t>
+              <w:rPr>
+                <w:rFonts w:ascii="Arial" w:hAnsi="Arial" w:eastAsia="Arial" w:cs="Arial"/>
+                <w:i w:val="false"/>
+                <w:b w:val="false"/>
+                <w:u w:val="none"/>
+                <w:sz w:val="20"/>
+                <w:szCs w:val="20"/>
+                <w:color w:val="000000"/>
+              </w:rPr>
+            </w:pPr>
+            <w:r>
+              <w:rPr>
+                <w:rFonts w:ascii="Arial" w:hAnsi="Arial" w:eastAsia="Arial" w:cs="Arial"/>
+                <w:i w:val="false"/>
+                <w:b w:val="false"/>
+                <w:u w:val="none"/>
+                <w:sz w:val="20"/>
+                <w:szCs w:val="20"/>
+                <w:color w:val="000000"/>
+              </w:rPr>
+              <w:t xml:space="preserve">1.034</w:t>
             </w:r>
           </w:p>
         </w:tc>
@@ -1886,18 +2237,27 @@
               </w:pBdr>
               <w:spacing w:after="100" w:before="100" w:line="240"/>
               <w:ind w:left="100" w:right="100" w:firstLine="0" w:firstLineChars="0"/>
-            </w:pPr>
-            <w:r>
-              <w:rPr>
-                <w:rFonts w:ascii="Arial" w:hAnsi="Arial" w:eastAsia="Arial" w:cs="Arial"/>
-                <w:i w:val="false"/>
-                <w:b w:val="false"/>
-                <w:u w:val="none"/>
-                <w:sz w:val="20"/>
-                <w:szCs w:val="20"/>
-                <w:color w:val="000000"/>
-              </w:rPr>
-              <w:t xml:space="preserve">-0.276</w:t>
+              <w:rPr>
+                <w:rFonts w:ascii="Arial" w:hAnsi="Arial" w:eastAsia="Arial" w:cs="Arial"/>
+                <w:i w:val="false"/>
+                <w:b w:val="false"/>
+                <w:u w:val="none"/>
+                <w:sz w:val="20"/>
+                <w:szCs w:val="20"/>
+                <w:color w:val="000000"/>
+              </w:rPr>
+            </w:pPr>
+            <w:r>
+              <w:rPr>
+                <w:rFonts w:ascii="Arial" w:hAnsi="Arial" w:eastAsia="Arial" w:cs="Arial"/>
+                <w:i w:val="false"/>
+                <w:b w:val="false"/>
+                <w:u w:val="none"/>
+                <w:sz w:val="20"/>
+                <w:szCs w:val="20"/>
+                <w:color w:val="000000"/>
+              </w:rPr>
+              <w:t xml:space="preserve">-0.309</w:t>
             </w:r>
           </w:p>
         </w:tc>
@@ -1930,18 +2290,27 @@
               </w:pBdr>
               <w:spacing w:after="100" w:before="100" w:line="240"/>
               <w:ind w:left="100" w:right="100" w:firstLine="0" w:firstLineChars="0"/>
-            </w:pPr>
-            <w:r>
-              <w:rPr>
-                <w:rFonts w:ascii="Arial" w:hAnsi="Arial" w:eastAsia="Arial" w:cs="Arial"/>
-                <w:i w:val="false"/>
-                <w:b w:val="false"/>
-                <w:u w:val="none"/>
-                <w:sz w:val="20"/>
-                <w:szCs w:val="20"/>
-                <w:color w:val="000000"/>
-              </w:rPr>
-              <w:t xml:space="preserve"> 1.341</w:t>
+              <w:rPr>
+                <w:rFonts w:ascii="Arial" w:hAnsi="Arial" w:eastAsia="Arial" w:cs="Arial"/>
+                <w:i w:val="false"/>
+                <w:b w:val="false"/>
+                <w:u w:val="none"/>
+                <w:sz w:val="20"/>
+                <w:szCs w:val="20"/>
+                <w:color w:val="000000"/>
+              </w:rPr>
+            </w:pPr>
+            <w:r>
+              <w:rPr>
+                <w:rFonts w:ascii="Arial" w:hAnsi="Arial" w:eastAsia="Arial" w:cs="Arial"/>
+                <w:i w:val="false"/>
+                <w:b w:val="false"/>
+                <w:u w:val="none"/>
+                <w:sz w:val="20"/>
+                <w:szCs w:val="20"/>
+                <w:color w:val="000000"/>
+              </w:rPr>
+              <w:t xml:space="preserve"> 1.337</w:t>
             </w:r>
           </w:p>
         </w:tc>
@@ -1974,18 +2343,27 @@
               </w:pBdr>
               <w:spacing w:after="100" w:before="100" w:line="240"/>
               <w:ind w:left="100" w:right="100" w:firstLine="0" w:firstLineChars="0"/>
-            </w:pPr>
-            <w:r>
-              <w:rPr>
-                <w:rFonts w:ascii="Arial" w:hAnsi="Arial" w:eastAsia="Arial" w:cs="Arial"/>
-                <w:i w:val="false"/>
-                <w:b w:val="false"/>
-                <w:u w:val="none"/>
-                <w:sz w:val="20"/>
-                <w:szCs w:val="20"/>
-                <w:color w:val="000000"/>
-              </w:rPr>
-              <w:t xml:space="preserve">3.106</w:t>
+              <w:rPr>
+                <w:rFonts w:ascii="Arial" w:hAnsi="Arial" w:eastAsia="Arial" w:cs="Arial"/>
+                <w:i w:val="false"/>
+                <w:b w:val="false"/>
+                <w:u w:val="none"/>
+                <w:sz w:val="20"/>
+                <w:szCs w:val="20"/>
+                <w:color w:val="000000"/>
+              </w:rPr>
+            </w:pPr>
+            <w:r>
+              <w:rPr>
+                <w:rFonts w:ascii="Arial" w:hAnsi="Arial" w:eastAsia="Arial" w:cs="Arial"/>
+                <w:i w:val="false"/>
+                <w:b w:val="false"/>
+                <w:u w:val="none"/>
+                <w:sz w:val="20"/>
+                <w:szCs w:val="20"/>
+                <w:color w:val="000000"/>
+              </w:rPr>
+              <w:t xml:space="preserve">3.087</w:t>
             </w:r>
           </w:p>
         </w:tc>
@@ -2024,6 +2402,15 @@
               </w:pBdr>
               <w:spacing w:after="100" w:before="100" w:line="240"/>
               <w:ind w:left="100" w:right="100" w:firstLine="0" w:firstLineChars="0"/>
+              <w:rPr>
+                <w:rFonts w:ascii="Arial" w:hAnsi="Arial" w:eastAsia="Arial" w:cs="Arial"/>
+                <w:i w:val="false"/>
+                <w:b w:val="false"/>
+                <w:u w:val="none"/>
+                <w:sz w:val="20"/>
+                <w:szCs w:val="20"/>
+                <w:color w:val="000000"/>
+              </w:rPr>
             </w:pPr>
             <m:oMath xmlns:mml="http://www.w3.org/1998/Math/MathML">
               <m:sSub>
@@ -2070,18 +2457,27 @@
               </w:pBdr>
               <w:spacing w:after="100" w:before="100" w:line="240"/>
               <w:ind w:left="100" w:right="100" w:firstLine="0" w:firstLineChars="0"/>
-            </w:pPr>
-            <w:r>
-              <w:rPr>
-                <w:rFonts w:ascii="Arial" w:hAnsi="Arial" w:eastAsia="Arial" w:cs="Arial"/>
-                <w:i w:val="false"/>
-                <w:b w:val="false"/>
-                <w:u w:val="none"/>
-                <w:sz w:val="20"/>
-                <w:szCs w:val="20"/>
-                <w:color w:val="000000"/>
-              </w:rPr>
-              <w:t xml:space="preserve"> 2.247</w:t>
+              <w:rPr>
+                <w:rFonts w:ascii="Arial" w:hAnsi="Arial" w:eastAsia="Arial" w:cs="Arial"/>
+                <w:i w:val="false"/>
+                <w:b w:val="false"/>
+                <w:u w:val="none"/>
+                <w:sz w:val="20"/>
+                <w:szCs w:val="20"/>
+                <w:color w:val="000000"/>
+              </w:rPr>
+            </w:pPr>
+            <w:r>
+              <w:rPr>
+                <w:rFonts w:ascii="Arial" w:hAnsi="Arial" w:eastAsia="Arial" w:cs="Arial"/>
+                <w:i w:val="false"/>
+                <w:b w:val="false"/>
+                <w:u w:val="none"/>
+                <w:sz w:val="20"/>
+                <w:szCs w:val="20"/>
+                <w:color w:val="000000"/>
+              </w:rPr>
+              <w:t xml:space="preserve"> 2.253</w:t>
             </w:r>
           </w:p>
         </w:tc>
@@ -2114,18 +2510,27 @@
               </w:pBdr>
               <w:spacing w:after="100" w:before="100" w:line="240"/>
               <w:ind w:left="100" w:right="100" w:firstLine="0" w:firstLineChars="0"/>
-            </w:pPr>
-            <w:r>
-              <w:rPr>
-                <w:rFonts w:ascii="Arial" w:hAnsi="Arial" w:eastAsia="Arial" w:cs="Arial"/>
-                <w:i w:val="false"/>
-                <w:b w:val="false"/>
-                <w:u w:val="none"/>
-                <w:sz w:val="20"/>
-                <w:szCs w:val="20"/>
-                <w:color w:val="000000"/>
-              </w:rPr>
-              <w:t xml:space="preserve">1.091</w:t>
+              <w:rPr>
+                <w:rFonts w:ascii="Arial" w:hAnsi="Arial" w:eastAsia="Arial" w:cs="Arial"/>
+                <w:i w:val="false"/>
+                <w:b w:val="false"/>
+                <w:u w:val="none"/>
+                <w:sz w:val="20"/>
+                <w:szCs w:val="20"/>
+                <w:color w:val="000000"/>
+              </w:rPr>
+            </w:pPr>
+            <w:r>
+              <w:rPr>
+                <w:rFonts w:ascii="Arial" w:hAnsi="Arial" w:eastAsia="Arial" w:cs="Arial"/>
+                <w:i w:val="false"/>
+                <w:b w:val="false"/>
+                <w:u w:val="none"/>
+                <w:sz w:val="20"/>
+                <w:szCs w:val="20"/>
+                <w:color w:val="000000"/>
+              </w:rPr>
+              <w:t xml:space="preserve">1.086</w:t>
             </w:r>
           </w:p>
         </w:tc>
@@ -2158,18 +2563,27 @@
               </w:pBdr>
               <w:spacing w:after="100" w:before="100" w:line="240"/>
               <w:ind w:left="100" w:right="100" w:firstLine="0" w:firstLineChars="0"/>
-            </w:pPr>
-            <w:r>
-              <w:rPr>
-                <w:rFonts w:ascii="Arial" w:hAnsi="Arial" w:eastAsia="Arial" w:cs="Arial"/>
-                <w:i w:val="false"/>
-                <w:b w:val="false"/>
-                <w:u w:val="none"/>
-                <w:sz w:val="20"/>
-                <w:szCs w:val="20"/>
-                <w:color w:val="000000"/>
-              </w:rPr>
-              <w:t xml:space="preserve"> 0.500</w:t>
+              <w:rPr>
+                <w:rFonts w:ascii="Arial" w:hAnsi="Arial" w:eastAsia="Arial" w:cs="Arial"/>
+                <w:i w:val="false"/>
+                <w:b w:val="false"/>
+                <w:u w:val="none"/>
+                <w:sz w:val="20"/>
+                <w:szCs w:val="20"/>
+                <w:color w:val="000000"/>
+              </w:rPr>
+            </w:pPr>
+            <w:r>
+              <w:rPr>
+                <w:rFonts w:ascii="Arial" w:hAnsi="Arial" w:eastAsia="Arial" w:cs="Arial"/>
+                <w:i w:val="false"/>
+                <w:b w:val="false"/>
+                <w:u w:val="none"/>
+                <w:sz w:val="20"/>
+                <w:szCs w:val="20"/>
+                <w:color w:val="000000"/>
+              </w:rPr>
+              <w:t xml:space="preserve"> 0.490</w:t>
             </w:r>
           </w:p>
         </w:tc>
@@ -2202,18 +2616,27 @@
               </w:pBdr>
               <w:spacing w:after="100" w:before="100" w:line="240"/>
               <w:ind w:left="100" w:right="100" w:firstLine="0" w:firstLineChars="0"/>
-            </w:pPr>
-            <w:r>
-              <w:rPr>
-                <w:rFonts w:ascii="Arial" w:hAnsi="Arial" w:eastAsia="Arial" w:cs="Arial"/>
-                <w:i w:val="false"/>
-                <w:b w:val="false"/>
-                <w:u w:val="none"/>
-                <w:sz w:val="20"/>
-                <w:szCs w:val="20"/>
-                <w:color w:val="000000"/>
-              </w:rPr>
-              <w:t xml:space="preserve"> 2.221</w:t>
+              <w:rPr>
+                <w:rFonts w:ascii="Arial" w:hAnsi="Arial" w:eastAsia="Arial" w:cs="Arial"/>
+                <w:i w:val="false"/>
+                <w:b w:val="false"/>
+                <w:u w:val="none"/>
+                <w:sz w:val="20"/>
+                <w:szCs w:val="20"/>
+                <w:color w:val="000000"/>
+              </w:rPr>
+            </w:pPr>
+            <w:r>
+              <w:rPr>
+                <w:rFonts w:ascii="Arial" w:hAnsi="Arial" w:eastAsia="Arial" w:cs="Arial"/>
+                <w:i w:val="false"/>
+                <w:b w:val="false"/>
+                <w:u w:val="none"/>
+                <w:sz w:val="20"/>
+                <w:szCs w:val="20"/>
+                <w:color w:val="000000"/>
+              </w:rPr>
+              <w:t xml:space="preserve"> 2.235</w:t>
             </w:r>
           </w:p>
         </w:tc>
@@ -2246,18 +2669,27 @@
               </w:pBdr>
               <w:spacing w:after="100" w:before="100" w:line="240"/>
               <w:ind w:left="100" w:right="100" w:firstLine="0" w:firstLineChars="0"/>
-            </w:pPr>
-            <w:r>
-              <w:rPr>
-                <w:rFonts w:ascii="Arial" w:hAnsi="Arial" w:eastAsia="Arial" w:cs="Arial"/>
-                <w:i w:val="false"/>
-                <w:b w:val="false"/>
-                <w:u w:val="none"/>
-                <w:sz w:val="20"/>
-                <w:szCs w:val="20"/>
-                <w:color w:val="000000"/>
-              </w:rPr>
-              <w:t xml:space="preserve">4.070</w:t>
+              <w:rPr>
+                <w:rFonts w:ascii="Arial" w:hAnsi="Arial" w:eastAsia="Arial" w:cs="Arial"/>
+                <w:i w:val="false"/>
+                <w:b w:val="false"/>
+                <w:u w:val="none"/>
+                <w:sz w:val="20"/>
+                <w:szCs w:val="20"/>
+                <w:color w:val="000000"/>
+              </w:rPr>
+            </w:pPr>
+            <w:r>
+              <w:rPr>
+                <w:rFonts w:ascii="Arial" w:hAnsi="Arial" w:eastAsia="Arial" w:cs="Arial"/>
+                <w:i w:val="false"/>
+                <w:b w:val="false"/>
+                <w:u w:val="none"/>
+                <w:sz w:val="20"/>
+                <w:szCs w:val="20"/>
+                <w:color w:val="000000"/>
+              </w:rPr>
+              <w:t xml:space="preserve">4.061</w:t>
             </w:r>
           </w:p>
         </w:tc>
@@ -2296,6 +2728,15 @@
               </w:pBdr>
               <w:spacing w:after="100" w:before="100" w:line="240"/>
               <w:ind w:left="100" w:right="100" w:firstLine="0" w:firstLineChars="0"/>
+              <w:rPr>
+                <w:rFonts w:ascii="Arial" w:hAnsi="Arial" w:eastAsia="Arial" w:cs="Arial"/>
+                <w:i w:val="false"/>
+                <w:b w:val="false"/>
+                <w:u w:val="none"/>
+                <w:sz w:val="20"/>
+                <w:szCs w:val="20"/>
+                <w:color w:val="000000"/>
+              </w:rPr>
             </w:pPr>
             <m:oMath xmlns:mml="http://www.w3.org/1998/Math/MathML">
               <m:sSub>
@@ -2342,18 +2783,27 @@
               </w:pBdr>
               <w:spacing w:after="100" w:before="100" w:line="240"/>
               <w:ind w:left="100" w:right="100" w:firstLine="0" w:firstLineChars="0"/>
-            </w:pPr>
-            <w:r>
-              <w:rPr>
-                <w:rFonts w:ascii="Arial" w:hAnsi="Arial" w:eastAsia="Arial" w:cs="Arial"/>
-                <w:i w:val="false"/>
-                <w:b w:val="false"/>
-                <w:u w:val="none"/>
-                <w:sz w:val="20"/>
-                <w:szCs w:val="20"/>
-                <w:color w:val="000000"/>
-              </w:rPr>
-              <w:t xml:space="preserve"> 2.208</w:t>
+              <w:rPr>
+                <w:rFonts w:ascii="Arial" w:hAnsi="Arial" w:eastAsia="Arial" w:cs="Arial"/>
+                <w:i w:val="false"/>
+                <w:b w:val="false"/>
+                <w:u w:val="none"/>
+                <w:sz w:val="20"/>
+                <w:szCs w:val="20"/>
+                <w:color w:val="000000"/>
+              </w:rPr>
+            </w:pPr>
+            <w:r>
+              <w:rPr>
+                <w:rFonts w:ascii="Arial" w:hAnsi="Arial" w:eastAsia="Arial" w:cs="Arial"/>
+                <w:i w:val="false"/>
+                <w:b w:val="false"/>
+                <w:u w:val="none"/>
+                <w:sz w:val="20"/>
+                <w:szCs w:val="20"/>
+                <w:color w:val="000000"/>
+              </w:rPr>
+              <w:t xml:space="preserve"> 2.200</w:t>
             </w:r>
           </w:p>
         </w:tc>
@@ -2386,18 +2836,27 @@
               </w:pBdr>
               <w:spacing w:after="100" w:before="100" w:line="240"/>
               <w:ind w:left="100" w:right="100" w:firstLine="0" w:firstLineChars="0"/>
-            </w:pPr>
-            <w:r>
-              <w:rPr>
-                <w:rFonts w:ascii="Arial" w:hAnsi="Arial" w:eastAsia="Arial" w:cs="Arial"/>
-                <w:i w:val="false"/>
-                <w:b w:val="false"/>
-                <w:u w:val="none"/>
-                <w:sz w:val="20"/>
-                <w:szCs w:val="20"/>
-                <w:color w:val="000000"/>
-              </w:rPr>
-              <w:t xml:space="preserve">0.675</w:t>
+              <w:rPr>
+                <w:rFonts w:ascii="Arial" w:hAnsi="Arial" w:eastAsia="Arial" w:cs="Arial"/>
+                <w:i w:val="false"/>
+                <w:b w:val="false"/>
+                <w:u w:val="none"/>
+                <w:sz w:val="20"/>
+                <w:szCs w:val="20"/>
+                <w:color w:val="000000"/>
+              </w:rPr>
+            </w:pPr>
+            <w:r>
+              <w:rPr>
+                <w:rFonts w:ascii="Arial" w:hAnsi="Arial" w:eastAsia="Arial" w:cs="Arial"/>
+                <w:i w:val="false"/>
+                <w:b w:val="false"/>
+                <w:u w:val="none"/>
+                <w:sz w:val="20"/>
+                <w:szCs w:val="20"/>
+                <w:color w:val="000000"/>
+              </w:rPr>
+              <w:t xml:space="preserve">0.663</w:t>
             </w:r>
           </w:p>
         </w:tc>
@@ -2430,18 +2889,27 @@
               </w:pBdr>
               <w:spacing w:after="100" w:before="100" w:line="240"/>
               <w:ind w:left="100" w:right="100" w:firstLine="0" w:firstLineChars="0"/>
-            </w:pPr>
-            <w:r>
-              <w:rPr>
-                <w:rFonts w:ascii="Arial" w:hAnsi="Arial" w:eastAsia="Arial" w:cs="Arial"/>
-                <w:i w:val="false"/>
-                <w:b w:val="false"/>
-                <w:u w:val="none"/>
-                <w:sz w:val="20"/>
-                <w:szCs w:val="20"/>
-                <w:color w:val="000000"/>
-              </w:rPr>
-              <w:t xml:space="preserve"> 1.292</w:t>
+              <w:rPr>
+                <w:rFonts w:ascii="Arial" w:hAnsi="Arial" w:eastAsia="Arial" w:cs="Arial"/>
+                <w:i w:val="false"/>
+                <w:b w:val="false"/>
+                <w:u w:val="none"/>
+                <w:sz w:val="20"/>
+                <w:szCs w:val="20"/>
+                <w:color w:val="000000"/>
+              </w:rPr>
+            </w:pPr>
+            <w:r>
+              <w:rPr>
+                <w:rFonts w:ascii="Arial" w:hAnsi="Arial" w:eastAsia="Arial" w:cs="Arial"/>
+                <w:i w:val="false"/>
+                <w:b w:val="false"/>
+                <w:u w:val="none"/>
+                <w:sz w:val="20"/>
+                <w:szCs w:val="20"/>
+                <w:color w:val="000000"/>
+              </w:rPr>
+              <w:t xml:space="preserve"> 1.308</w:t>
             </w:r>
           </w:p>
         </w:tc>
@@ -2474,18 +2942,27 @@
               </w:pBdr>
               <w:spacing w:after="100" w:before="100" w:line="240"/>
               <w:ind w:left="100" w:right="100" w:firstLine="0" w:firstLineChars="0"/>
-            </w:pPr>
-            <w:r>
-              <w:rPr>
-                <w:rFonts w:ascii="Arial" w:hAnsi="Arial" w:eastAsia="Arial" w:cs="Arial"/>
-                <w:i w:val="false"/>
-                <w:b w:val="false"/>
-                <w:u w:val="none"/>
-                <w:sz w:val="20"/>
-                <w:szCs w:val="20"/>
-                <w:color w:val="000000"/>
-              </w:rPr>
-              <w:t xml:space="preserve"> 2.112</w:t>
+              <w:rPr>
+                <w:rFonts w:ascii="Arial" w:hAnsi="Arial" w:eastAsia="Arial" w:cs="Arial"/>
+                <w:i w:val="false"/>
+                <w:b w:val="false"/>
+                <w:u w:val="none"/>
+                <w:sz w:val="20"/>
+                <w:szCs w:val="20"/>
+                <w:color w:val="000000"/>
+              </w:rPr>
+            </w:pPr>
+            <w:r>
+              <w:rPr>
+                <w:rFonts w:ascii="Arial" w:hAnsi="Arial" w:eastAsia="Arial" w:cs="Arial"/>
+                <w:i w:val="false"/>
+                <w:b w:val="false"/>
+                <w:u w:val="none"/>
+                <w:sz w:val="20"/>
+                <w:szCs w:val="20"/>
+                <w:color w:val="000000"/>
+              </w:rPr>
+              <w:t xml:space="preserve"> 2.106</w:t>
             </w:r>
           </w:p>
         </w:tc>
@@ -2518,18 +2995,27 @@
               </w:pBdr>
               <w:spacing w:after="100" w:before="100" w:line="240"/>
               <w:ind w:left="100" w:right="100" w:firstLine="0" w:firstLineChars="0"/>
-            </w:pPr>
-            <w:r>
-              <w:rPr>
-                <w:rFonts w:ascii="Arial" w:hAnsi="Arial" w:eastAsia="Arial" w:cs="Arial"/>
-                <w:i w:val="false"/>
-                <w:b w:val="false"/>
-                <w:u w:val="none"/>
-                <w:sz w:val="20"/>
-                <w:szCs w:val="20"/>
-                <w:color w:val="000000"/>
-              </w:rPr>
-              <w:t xml:space="preserve">3.441</w:t>
+              <w:rPr>
+                <w:rFonts w:ascii="Arial" w:hAnsi="Arial" w:eastAsia="Arial" w:cs="Arial"/>
+                <w:i w:val="false"/>
+                <w:b w:val="false"/>
+                <w:u w:val="none"/>
+                <w:sz w:val="20"/>
+                <w:szCs w:val="20"/>
+                <w:color w:val="000000"/>
+              </w:rPr>
+            </w:pPr>
+            <w:r>
+              <w:rPr>
+                <w:rFonts w:ascii="Arial" w:hAnsi="Arial" w:eastAsia="Arial" w:cs="Arial"/>
+                <w:i w:val="false"/>
+                <w:b w:val="false"/>
+                <w:u w:val="none"/>
+                <w:sz w:val="20"/>
+                <w:szCs w:val="20"/>
+                <w:color w:val="000000"/>
+              </w:rPr>
+              <w:t xml:space="preserve">3.436</w:t>
             </w:r>
           </w:p>
         </w:tc>
@@ -2568,6 +3054,15 @@
               </w:pBdr>
               <w:spacing w:after="100" w:before="100" w:line="240"/>
               <w:ind w:left="100" w:right="100" w:firstLine="0" w:firstLineChars="0"/>
+              <w:rPr>
+                <w:rFonts w:ascii="Arial" w:hAnsi="Arial" w:eastAsia="Arial" w:cs="Arial"/>
+                <w:i w:val="false"/>
+                <w:b w:val="false"/>
+                <w:u w:val="none"/>
+                <w:sz w:val="20"/>
+                <w:szCs w:val="20"/>
+                <w:color w:val="000000"/>
+              </w:rPr>
             </w:pPr>
             <m:oMath xmlns:mml="http://www.w3.org/1998/Math/MathML">
               <m:sSub>
@@ -2614,18 +3109,27 @@
               </w:pBdr>
               <w:spacing w:after="100" w:before="100" w:line="240"/>
               <w:ind w:left="100" w:right="100" w:firstLine="0" w:firstLineChars="0"/>
-            </w:pPr>
-            <w:r>
-              <w:rPr>
-                <w:rFonts w:ascii="Arial" w:hAnsi="Arial" w:eastAsia="Arial" w:cs="Arial"/>
-                <w:i w:val="false"/>
-                <w:b w:val="false"/>
-                <w:u w:val="none"/>
-                <w:sz w:val="20"/>
-                <w:szCs w:val="20"/>
-                <w:color w:val="000000"/>
-              </w:rPr>
-              <w:t xml:space="preserve"> 0.217</w:t>
+              <w:rPr>
+                <w:rFonts w:ascii="Arial" w:hAnsi="Arial" w:eastAsia="Arial" w:cs="Arial"/>
+                <w:i w:val="false"/>
+                <w:b w:val="false"/>
+                <w:u w:val="none"/>
+                <w:sz w:val="20"/>
+                <w:szCs w:val="20"/>
+                <w:color w:val="000000"/>
+              </w:rPr>
+            </w:pPr>
+            <w:r>
+              <w:rPr>
+                <w:rFonts w:ascii="Arial" w:hAnsi="Arial" w:eastAsia="Arial" w:cs="Arial"/>
+                <w:i w:val="false"/>
+                <w:b w:val="false"/>
+                <w:u w:val="none"/>
+                <w:sz w:val="20"/>
+                <w:szCs w:val="20"/>
+                <w:color w:val="000000"/>
+              </w:rPr>
+              <w:t xml:space="preserve"> 0.219</w:t>
             </w:r>
           </w:p>
         </w:tc>
@@ -2658,6 +3162,15 @@
               </w:pBdr>
               <w:spacing w:after="100" w:before="100" w:line="240"/>
               <w:ind w:left="100" w:right="100" w:firstLine="0" w:firstLineChars="0"/>
+              <w:rPr>
+                <w:rFonts w:ascii="Arial" w:hAnsi="Arial" w:eastAsia="Arial" w:cs="Arial"/>
+                <w:i w:val="false"/>
+                <w:b w:val="false"/>
+                <w:u w:val="none"/>
+                <w:sz w:val="20"/>
+                <w:szCs w:val="20"/>
+                <w:color w:val="000000"/>
+              </w:rPr>
             </w:pPr>
             <w:r>
               <w:rPr>
@@ -2702,18 +3215,27 @@
               </w:pBdr>
               <w:spacing w:after="100" w:before="100" w:line="240"/>
               <w:ind w:left="100" w:right="100" w:firstLine="0" w:firstLineChars="0"/>
-            </w:pPr>
-            <w:r>
-              <w:rPr>
-                <w:rFonts w:ascii="Arial" w:hAnsi="Arial" w:eastAsia="Arial" w:cs="Arial"/>
-                <w:i w:val="false"/>
-                <w:b w:val="false"/>
-                <w:u w:val="none"/>
-                <w:sz w:val="20"/>
-                <w:szCs w:val="20"/>
-                <w:color w:val="000000"/>
-              </w:rPr>
-              <w:t xml:space="preserve"> 0.010</w:t>
+              <w:rPr>
+                <w:rFonts w:ascii="Arial" w:hAnsi="Arial" w:eastAsia="Arial" w:cs="Arial"/>
+                <w:i w:val="false"/>
+                <w:b w:val="false"/>
+                <w:u w:val="none"/>
+                <w:sz w:val="20"/>
+                <w:szCs w:val="20"/>
+                <w:color w:val="000000"/>
+              </w:rPr>
+            </w:pPr>
+            <w:r>
+              <w:rPr>
+                <w:rFonts w:ascii="Arial" w:hAnsi="Arial" w:eastAsia="Arial" w:cs="Arial"/>
+                <w:i w:val="false"/>
+                <w:b w:val="false"/>
+                <w:u w:val="none"/>
+                <w:sz w:val="20"/>
+                <w:szCs w:val="20"/>
+                <w:color w:val="000000"/>
+              </w:rPr>
+              <w:t xml:space="preserve"> 0.011</w:t>
             </w:r>
           </w:p>
         </w:tc>
@@ -2746,18 +3268,27 @@
               </w:pBdr>
               <w:spacing w:after="100" w:before="100" w:line="240"/>
               <w:ind w:left="100" w:right="100" w:firstLine="0" w:firstLineChars="0"/>
-            </w:pPr>
-            <w:r>
-              <w:rPr>
-                <w:rFonts w:ascii="Arial" w:hAnsi="Arial" w:eastAsia="Arial" w:cs="Arial"/>
-                <w:i w:val="false"/>
-                <w:b w:val="false"/>
-                <w:u w:val="none"/>
-                <w:sz w:val="20"/>
-                <w:szCs w:val="20"/>
-                <w:color w:val="000000"/>
-              </w:rPr>
-              <w:t xml:space="preserve"> 0.126</w:t>
+              <w:rPr>
+                <w:rFonts w:ascii="Arial" w:hAnsi="Arial" w:eastAsia="Arial" w:cs="Arial"/>
+                <w:i w:val="false"/>
+                <w:b w:val="false"/>
+                <w:u w:val="none"/>
+                <w:sz w:val="20"/>
+                <w:szCs w:val="20"/>
+                <w:color w:val="000000"/>
+              </w:rPr>
+            </w:pPr>
+            <w:r>
+              <w:rPr>
+                <w:rFonts w:ascii="Arial" w:hAnsi="Arial" w:eastAsia="Arial" w:cs="Arial"/>
+                <w:i w:val="false"/>
+                <w:b w:val="false"/>
+                <w:u w:val="none"/>
+                <w:sz w:val="20"/>
+                <w:szCs w:val="20"/>
+                <w:color w:val="000000"/>
+              </w:rPr>
+              <w:t xml:space="preserve"> 0.129</w:t>
             </w:r>
           </w:p>
         </w:tc>
@@ -2790,18 +3321,27 @@
               </w:pBdr>
               <w:spacing w:after="100" w:before="100" w:line="240"/>
               <w:ind w:left="100" w:right="100" w:firstLine="0" w:firstLineChars="0"/>
-            </w:pPr>
-            <w:r>
-              <w:rPr>
-                <w:rFonts w:ascii="Arial" w:hAnsi="Arial" w:eastAsia="Arial" w:cs="Arial"/>
-                <w:i w:val="false"/>
-                <w:b w:val="false"/>
-                <w:u w:val="none"/>
-                <w:sz w:val="20"/>
-                <w:szCs w:val="20"/>
-                <w:color w:val="000000"/>
-              </w:rPr>
-              <w:t xml:space="preserve">0.851</w:t>
+              <w:rPr>
+                <w:rFonts w:ascii="Arial" w:hAnsi="Arial" w:eastAsia="Arial" w:cs="Arial"/>
+                <w:i w:val="false"/>
+                <w:b w:val="false"/>
+                <w:u w:val="none"/>
+                <w:sz w:val="20"/>
+                <w:szCs w:val="20"/>
+                <w:color w:val="000000"/>
+              </w:rPr>
+            </w:pPr>
+            <w:r>
+              <w:rPr>
+                <w:rFonts w:ascii="Arial" w:hAnsi="Arial" w:eastAsia="Arial" w:cs="Arial"/>
+                <w:i w:val="false"/>
+                <w:b w:val="false"/>
+                <w:u w:val="none"/>
+                <w:sz w:val="20"/>
+                <w:szCs w:val="20"/>
+                <w:color w:val="000000"/>
+              </w:rPr>
+              <w:t xml:space="preserve">0.835</w:t>
             </w:r>
           </w:p>
         </w:tc>
@@ -2840,6 +3380,15 @@
               </w:pBdr>
               <w:spacing w:after="100" w:before="100" w:line="240"/>
               <w:ind w:left="100" w:right="100" w:firstLine="0" w:firstLineChars="0"/>
+              <w:rPr>
+                <w:rFonts w:ascii="Arial" w:hAnsi="Arial" w:eastAsia="Arial" w:cs="Arial"/>
+                <w:i w:val="false"/>
+                <w:b w:val="false"/>
+                <w:u w:val="none"/>
+                <w:sz w:val="20"/>
+                <w:szCs w:val="20"/>
+                <w:color w:val="000000"/>
+              </w:rPr>
             </w:pPr>
             <m:oMath xmlns:mml="http://www.w3.org/1998/Math/MathML">
               <m:sSub>
@@ -2889,6 +3438,15 @@
               </w:pBdr>
               <w:spacing w:after="100" w:before="100" w:line="240"/>
               <w:ind w:left="100" w:right="100" w:firstLine="0" w:firstLineChars="0"/>
+              <w:rPr>
+                <w:rFonts w:ascii="Arial" w:hAnsi="Arial" w:eastAsia="Arial" w:cs="Arial"/>
+                <w:i w:val="false"/>
+                <w:b w:val="false"/>
+                <w:u w:val="none"/>
+                <w:sz w:val="20"/>
+                <w:szCs w:val="20"/>
+                <w:color w:val="000000"/>
+              </w:rPr>
             </w:pPr>
             <w:r>
               <w:rPr>
@@ -2933,6 +3491,15 @@
               </w:pBdr>
               <w:spacing w:after="100" w:before="100" w:line="240"/>
               <w:ind w:left="100" w:right="100" w:firstLine="0" w:firstLineChars="0"/>
+              <w:rPr>
+                <w:rFonts w:ascii="Arial" w:hAnsi="Arial" w:eastAsia="Arial" w:cs="Arial"/>
+                <w:i w:val="false"/>
+                <w:b w:val="false"/>
+                <w:u w:val="none"/>
+                <w:sz w:val="20"/>
+                <w:szCs w:val="20"/>
+                <w:color w:val="000000"/>
+              </w:rPr>
             </w:pPr>
             <w:r>
               <w:rPr>
@@ -2977,6 +3544,15 @@
               </w:pBdr>
               <w:spacing w:after="100" w:before="100" w:line="240"/>
               <w:ind w:left="100" w:right="100" w:firstLine="0" w:firstLineChars="0"/>
+              <w:rPr>
+                <w:rFonts w:ascii="Arial" w:hAnsi="Arial" w:eastAsia="Arial" w:cs="Arial"/>
+                <w:i w:val="false"/>
+                <w:b w:val="false"/>
+                <w:u w:val="none"/>
+                <w:sz w:val="20"/>
+                <w:szCs w:val="20"/>
+                <w:color w:val="000000"/>
+              </w:rPr>
             </w:pPr>
             <w:r>
               <w:rPr>
@@ -3021,6 +3597,15 @@
               </w:pBdr>
               <w:spacing w:after="100" w:before="100" w:line="240"/>
               <w:ind w:left="100" w:right="100" w:firstLine="0" w:firstLineChars="0"/>
+              <w:rPr>
+                <w:rFonts w:ascii="Arial" w:hAnsi="Arial" w:eastAsia="Arial" w:cs="Arial"/>
+                <w:i w:val="false"/>
+                <w:b w:val="false"/>
+                <w:u w:val="none"/>
+                <w:sz w:val="20"/>
+                <w:szCs w:val="20"/>
+                <w:color w:val="000000"/>
+              </w:rPr>
             </w:pPr>
             <w:r>
               <w:rPr>
@@ -3065,6 +3650,15 @@
               </w:pBdr>
               <w:spacing w:after="100" w:before="100" w:line="240"/>
               <w:ind w:left="100" w:right="100" w:firstLine="0" w:firstLineChars="0"/>
+              <w:rPr>
+                <w:rFonts w:ascii="Arial" w:hAnsi="Arial" w:eastAsia="Arial" w:cs="Arial"/>
+                <w:i w:val="false"/>
+                <w:b w:val="false"/>
+                <w:u w:val="none"/>
+                <w:sz w:val="20"/>
+                <w:szCs w:val="20"/>
+                <w:color w:val="000000"/>
+              </w:rPr>
             </w:pPr>
             <w:r>
               <w:rPr>
@@ -3115,6 +3709,15 @@
               </w:pBdr>
               <w:spacing w:after="100" w:before="100" w:line="240"/>
               <w:ind w:left="100" w:right="100" w:firstLine="0" w:firstLineChars="0"/>
+              <w:rPr>
+                <w:rFonts w:ascii="Arial" w:hAnsi="Arial" w:eastAsia="Arial" w:cs="Arial"/>
+                <w:i w:val="false"/>
+                <w:b w:val="false"/>
+                <w:u w:val="none"/>
+                <w:sz w:val="20"/>
+                <w:szCs w:val="20"/>
+                <w:color w:val="000000"/>
+              </w:rPr>
             </w:pPr>
             <m:oMath xmlns:mml="http://www.w3.org/1998/Math/MathML">
               <m:sSub>
@@ -3164,6 +3767,15 @@
               </w:pBdr>
               <w:spacing w:after="100" w:before="100" w:line="240"/>
               <w:ind w:left="100" w:right="100" w:firstLine="0" w:firstLineChars="0"/>
+              <w:rPr>
+                <w:rFonts w:ascii="Arial" w:hAnsi="Arial" w:eastAsia="Arial" w:cs="Arial"/>
+                <w:i w:val="false"/>
+                <w:b w:val="false"/>
+                <w:u w:val="none"/>
+                <w:sz w:val="20"/>
+                <w:szCs w:val="20"/>
+                <w:color w:val="000000"/>
+              </w:rPr>
             </w:pPr>
             <w:r>
               <w:rPr>
@@ -3208,6 +3820,15 @@
               </w:pBdr>
               <w:spacing w:after="100" w:before="100" w:line="240"/>
               <w:ind w:left="100" w:right="100" w:firstLine="0" w:firstLineChars="0"/>
+              <w:rPr>
+                <w:rFonts w:ascii="Arial" w:hAnsi="Arial" w:eastAsia="Arial" w:cs="Arial"/>
+                <w:i w:val="false"/>
+                <w:b w:val="false"/>
+                <w:u w:val="none"/>
+                <w:sz w:val="20"/>
+                <w:szCs w:val="20"/>
+                <w:color w:val="000000"/>
+              </w:rPr>
             </w:pPr>
             <w:r>
               <w:rPr>
@@ -3252,6 +3873,15 @@
               </w:pBdr>
               <w:spacing w:after="100" w:before="100" w:line="240"/>
               <w:ind w:left="100" w:right="100" w:firstLine="0" w:firstLineChars="0"/>
+              <w:rPr>
+                <w:rFonts w:ascii="Arial" w:hAnsi="Arial" w:eastAsia="Arial" w:cs="Arial"/>
+                <w:i w:val="false"/>
+                <w:b w:val="false"/>
+                <w:u w:val="none"/>
+                <w:sz w:val="20"/>
+                <w:szCs w:val="20"/>
+                <w:color w:val="000000"/>
+              </w:rPr>
             </w:pPr>
             <w:r>
               <w:rPr>
@@ -3296,6 +3926,15 @@
               </w:pBdr>
               <w:spacing w:after="100" w:before="100" w:line="240"/>
               <w:ind w:left="100" w:right="100" w:firstLine="0" w:firstLineChars="0"/>
+              <w:rPr>
+                <w:rFonts w:ascii="Arial" w:hAnsi="Arial" w:eastAsia="Arial" w:cs="Arial"/>
+                <w:i w:val="false"/>
+                <w:b w:val="false"/>
+                <w:u w:val="none"/>
+                <w:sz w:val="20"/>
+                <w:szCs w:val="20"/>
+                <w:color w:val="000000"/>
+              </w:rPr>
             </w:pPr>
             <w:r>
               <w:rPr>
@@ -3340,6 +3979,15 @@
               </w:pBdr>
               <w:spacing w:after="100" w:before="100" w:line="240"/>
               <w:ind w:left="100" w:right="100" w:firstLine="0" w:firstLineChars="0"/>
+              <w:rPr>
+                <w:rFonts w:ascii="Arial" w:hAnsi="Arial" w:eastAsia="Arial" w:cs="Arial"/>
+                <w:i w:val="false"/>
+                <w:b w:val="false"/>
+                <w:u w:val="none"/>
+                <w:sz w:val="20"/>
+                <w:szCs w:val="20"/>
+                <w:color w:val="000000"/>
+              </w:rPr>
             </w:pPr>
             <w:r>
               <w:rPr>
@@ -3390,6 +4038,15 @@
               </w:pBdr>
               <w:spacing w:after="100" w:before="100" w:line="240"/>
               <w:ind w:left="100" w:right="100" w:firstLine="0" w:firstLineChars="0"/>
+              <w:rPr>
+                <w:rFonts w:ascii="Arial" w:hAnsi="Arial" w:eastAsia="Arial" w:cs="Arial"/>
+                <w:i w:val="false"/>
+                <w:b w:val="false"/>
+                <w:u w:val="none"/>
+                <w:sz w:val="20"/>
+                <w:szCs w:val="20"/>
+                <w:color w:val="000000"/>
+              </w:rPr>
             </w:pPr>
             <m:oMath xmlns:mml="http://www.w3.org/1998/Math/MathML">
               <m:sSub>
@@ -3436,18 +4093,27 @@
               </w:pBdr>
               <w:spacing w:after="100" w:before="100" w:line="240"/>
               <w:ind w:left="100" w:right="100" w:firstLine="0" w:firstLineChars="0"/>
-            </w:pPr>
-            <w:r>
-              <w:rPr>
-                <w:rFonts w:ascii="Arial" w:hAnsi="Arial" w:eastAsia="Arial" w:cs="Arial"/>
-                <w:i w:val="false"/>
-                <w:b w:val="false"/>
-                <w:u w:val="none"/>
-                <w:sz w:val="20"/>
-                <w:szCs w:val="20"/>
-                <w:color w:val="000000"/>
-              </w:rPr>
-              <w:t xml:space="preserve">-0.119</w:t>
+              <w:rPr>
+                <w:rFonts w:ascii="Arial" w:hAnsi="Arial" w:eastAsia="Arial" w:cs="Arial"/>
+                <w:i w:val="false"/>
+                <w:b w:val="false"/>
+                <w:u w:val="none"/>
+                <w:sz w:val="20"/>
+                <w:szCs w:val="20"/>
+                <w:color w:val="000000"/>
+              </w:rPr>
+            </w:pPr>
+            <w:r>
+              <w:rPr>
+                <w:rFonts w:ascii="Arial" w:hAnsi="Arial" w:eastAsia="Arial" w:cs="Arial"/>
+                <w:i w:val="false"/>
+                <w:b w:val="false"/>
+                <w:u w:val="none"/>
+                <w:sz w:val="20"/>
+                <w:szCs w:val="20"/>
+                <w:color w:val="000000"/>
+              </w:rPr>
+              <w:t xml:space="preserve">-0.122</w:t>
             </w:r>
           </w:p>
         </w:tc>
@@ -3480,6 +4146,15 @@
               </w:pBdr>
               <w:spacing w:after="100" w:before="100" w:line="240"/>
               <w:ind w:left="100" w:right="100" w:firstLine="0" w:firstLineChars="0"/>
+              <w:rPr>
+                <w:rFonts w:ascii="Arial" w:hAnsi="Arial" w:eastAsia="Arial" w:cs="Arial"/>
+                <w:i w:val="false"/>
+                <w:b w:val="false"/>
+                <w:u w:val="none"/>
+                <w:sz w:val="20"/>
+                <w:szCs w:val="20"/>
+                <w:color w:val="000000"/>
+              </w:rPr>
             </w:pPr>
             <w:r>
               <w:rPr>
@@ -3524,18 +4199,27 @@
               </w:pBdr>
               <w:spacing w:after="100" w:before="100" w:line="240"/>
               <w:ind w:left="100" w:right="100" w:firstLine="0" w:firstLineChars="0"/>
-            </w:pPr>
-            <w:r>
-              <w:rPr>
-                <w:rFonts w:ascii="Arial" w:hAnsi="Arial" w:eastAsia="Arial" w:cs="Arial"/>
-                <w:i w:val="false"/>
-                <w:b w:val="false"/>
-                <w:u w:val="none"/>
-                <w:sz w:val="20"/>
-                <w:szCs w:val="20"/>
-                <w:color w:val="000000"/>
-              </w:rPr>
-              <w:t xml:space="preserve">-0.901</w:t>
+              <w:rPr>
+                <w:rFonts w:ascii="Arial" w:hAnsi="Arial" w:eastAsia="Arial" w:cs="Arial"/>
+                <w:i w:val="false"/>
+                <w:b w:val="false"/>
+                <w:u w:val="none"/>
+                <w:sz w:val="20"/>
+                <w:szCs w:val="20"/>
+                <w:color w:val="000000"/>
+              </w:rPr>
+            </w:pPr>
+            <w:r>
+              <w:rPr>
+                <w:rFonts w:ascii="Arial" w:hAnsi="Arial" w:eastAsia="Arial" w:cs="Arial"/>
+                <w:i w:val="false"/>
+                <w:b w:val="false"/>
+                <w:u w:val="none"/>
+                <w:sz w:val="20"/>
+                <w:szCs w:val="20"/>
+                <w:color w:val="000000"/>
+              </w:rPr>
+              <w:t xml:space="preserve">-0.899</w:t>
             </w:r>
           </w:p>
         </w:tc>
@@ -3568,18 +4252,27 @@
               </w:pBdr>
               <w:spacing w:after="100" w:before="100" w:line="240"/>
               <w:ind w:left="100" w:right="100" w:firstLine="0" w:firstLineChars="0"/>
-            </w:pPr>
-            <w:r>
-              <w:rPr>
-                <w:rFonts w:ascii="Arial" w:hAnsi="Arial" w:eastAsia="Arial" w:cs="Arial"/>
-                <w:i w:val="false"/>
-                <w:b w:val="false"/>
-                <w:u w:val="none"/>
-                <w:sz w:val="20"/>
-                <w:szCs w:val="20"/>
-                <w:color w:val="000000"/>
-              </w:rPr>
-              <w:t xml:space="preserve">-0.176</w:t>
+              <w:rPr>
+                <w:rFonts w:ascii="Arial" w:hAnsi="Arial" w:eastAsia="Arial" w:cs="Arial"/>
+                <w:i w:val="false"/>
+                <w:b w:val="false"/>
+                <w:u w:val="none"/>
+                <w:sz w:val="20"/>
+                <w:szCs w:val="20"/>
+                <w:color w:val="000000"/>
+              </w:rPr>
+            </w:pPr>
+            <w:r>
+              <w:rPr>
+                <w:rFonts w:ascii="Arial" w:hAnsi="Arial" w:eastAsia="Arial" w:cs="Arial"/>
+                <w:i w:val="false"/>
+                <w:b w:val="false"/>
+                <w:u w:val="none"/>
+                <w:sz w:val="20"/>
+                <w:szCs w:val="20"/>
+                <w:color w:val="000000"/>
+              </w:rPr>
+              <w:t xml:space="preserve">-0.182</w:t>
             </w:r>
           </w:p>
         </w:tc>
@@ -3612,18 +4305,27 @@
               </w:pBdr>
               <w:spacing w:after="100" w:before="100" w:line="240"/>
               <w:ind w:left="100" w:right="100" w:firstLine="0" w:firstLineChars="0"/>
-            </w:pPr>
-            <w:r>
-              <w:rPr>
-                <w:rFonts w:ascii="Arial" w:hAnsi="Arial" w:eastAsia="Arial" w:cs="Arial"/>
-                <w:i w:val="false"/>
-                <w:b w:val="false"/>
-                <w:u w:val="none"/>
-                <w:sz w:val="20"/>
-                <w:szCs w:val="20"/>
-                <w:color w:val="000000"/>
-              </w:rPr>
-              <w:t xml:space="preserve">0.818</w:t>
+              <w:rPr>
+                <w:rFonts w:ascii="Arial" w:hAnsi="Arial" w:eastAsia="Arial" w:cs="Arial"/>
+                <w:i w:val="false"/>
+                <w:b w:val="false"/>
+                <w:u w:val="none"/>
+                <w:sz w:val="20"/>
+                <w:szCs w:val="20"/>
+                <w:color w:val="000000"/>
+              </w:rPr>
+            </w:pPr>
+            <w:r>
+              <w:rPr>
+                <w:rFonts w:ascii="Arial" w:hAnsi="Arial" w:eastAsia="Arial" w:cs="Arial"/>
+                <w:i w:val="false"/>
+                <w:b w:val="false"/>
+                <w:u w:val="none"/>
+                <w:sz w:val="20"/>
+                <w:szCs w:val="20"/>
+                <w:color w:val="000000"/>
+              </w:rPr>
+              <w:t xml:space="preserve">0.816</w:t>
             </w:r>
           </w:p>
         </w:tc>
@@ -3662,6 +4364,15 @@
               </w:pBdr>
               <w:spacing w:after="100" w:before="100" w:line="240"/>
               <w:ind w:left="100" w:right="100" w:firstLine="0" w:firstLineChars="0"/>
+              <w:rPr>
+                <w:rFonts w:ascii="Arial" w:hAnsi="Arial" w:eastAsia="Arial" w:cs="Arial"/>
+                <w:i w:val="false"/>
+                <w:b w:val="false"/>
+                <w:u w:val="none"/>
+                <w:sz w:val="20"/>
+                <w:szCs w:val="20"/>
+                <w:color w:val="000000"/>
+              </w:rPr>
             </w:pPr>
             <m:oMath xmlns:mml="http://www.w3.org/1998/Math/MathML">
               <m:sSub>
@@ -3720,6 +4431,15 @@
               </w:pBdr>
               <w:spacing w:after="100" w:before="100" w:line="240"/>
               <w:ind w:left="100" w:right="100" w:firstLine="0" w:firstLineChars="0"/>
+              <w:rPr>
+                <w:rFonts w:ascii="Arial" w:hAnsi="Arial" w:eastAsia="Arial" w:cs="Arial"/>
+                <w:i w:val="false"/>
+                <w:b w:val="false"/>
+                <w:u w:val="none"/>
+                <w:sz w:val="20"/>
+                <w:szCs w:val="20"/>
+                <w:color w:val="000000"/>
+              </w:rPr>
             </w:pPr>
             <w:r>
               <w:rPr>
@@ -3764,18 +4484,27 @@
               </w:pBdr>
               <w:spacing w:after="100" w:before="100" w:line="240"/>
               <w:ind w:left="100" w:right="100" w:firstLine="0" w:firstLineChars="0"/>
-            </w:pPr>
-            <w:r>
-              <w:rPr>
-                <w:rFonts w:ascii="Arial" w:hAnsi="Arial" w:eastAsia="Arial" w:cs="Arial"/>
-                <w:i w:val="false"/>
-                <w:b w:val="false"/>
-                <w:u w:val="none"/>
-                <w:sz w:val="20"/>
-                <w:szCs w:val="20"/>
-                <w:color w:val="000000"/>
-              </w:rPr>
-              <w:t xml:space="preserve">0.344</w:t>
+              <w:rPr>
+                <w:rFonts w:ascii="Arial" w:hAnsi="Arial" w:eastAsia="Arial" w:cs="Arial"/>
+                <w:i w:val="false"/>
+                <w:b w:val="false"/>
+                <w:u w:val="none"/>
+                <w:sz w:val="20"/>
+                <w:szCs w:val="20"/>
+                <w:color w:val="000000"/>
+              </w:rPr>
+            </w:pPr>
+            <w:r>
+              <w:rPr>
+                <w:rFonts w:ascii="Arial" w:hAnsi="Arial" w:eastAsia="Arial" w:cs="Arial"/>
+                <w:i w:val="false"/>
+                <w:b w:val="false"/>
+                <w:u w:val="none"/>
+                <w:sz w:val="20"/>
+                <w:szCs w:val="20"/>
+                <w:color w:val="000000"/>
+              </w:rPr>
+              <w:t xml:space="preserve">0.346</w:t>
             </w:r>
           </w:p>
         </w:tc>
@@ -3808,18 +4537,27 @@
               </w:pBdr>
               <w:spacing w:after="100" w:before="100" w:line="240"/>
               <w:ind w:left="100" w:right="100" w:firstLine="0" w:firstLineChars="0"/>
-            </w:pPr>
-            <w:r>
-              <w:rPr>
-                <w:rFonts w:ascii="Arial" w:hAnsi="Arial" w:eastAsia="Arial" w:cs="Arial"/>
-                <w:i w:val="false"/>
-                <w:b w:val="false"/>
-                <w:u w:val="none"/>
-                <w:sz w:val="20"/>
-                <w:szCs w:val="20"/>
-                <w:color w:val="000000"/>
-              </w:rPr>
-              <w:t xml:space="preserve">-0.132</w:t>
+              <w:rPr>
+                <w:rFonts w:ascii="Arial" w:hAnsi="Arial" w:eastAsia="Arial" w:cs="Arial"/>
+                <w:i w:val="false"/>
+                <w:b w:val="false"/>
+                <w:u w:val="none"/>
+                <w:sz w:val="20"/>
+                <w:szCs w:val="20"/>
+                <w:color w:val="000000"/>
+              </w:rPr>
+            </w:pPr>
+            <w:r>
+              <w:rPr>
+                <w:rFonts w:ascii="Arial" w:hAnsi="Arial" w:eastAsia="Arial" w:cs="Arial"/>
+                <w:i w:val="false"/>
+                <w:b w:val="false"/>
+                <w:u w:val="none"/>
+                <w:sz w:val="20"/>
+                <w:szCs w:val="20"/>
+                <w:color w:val="000000"/>
+              </w:rPr>
+              <w:t xml:space="preserve">-0.139</w:t>
             </w:r>
           </w:p>
         </w:tc>
@@ -3852,18 +4590,27 @@
               </w:pBdr>
               <w:spacing w:after="100" w:before="100" w:line="240"/>
               <w:ind w:left="100" w:right="100" w:firstLine="0" w:firstLineChars="0"/>
-            </w:pPr>
-            <w:r>
-              <w:rPr>
-                <w:rFonts w:ascii="Arial" w:hAnsi="Arial" w:eastAsia="Arial" w:cs="Arial"/>
-                <w:i w:val="false"/>
-                <w:b w:val="false"/>
-                <w:u w:val="none"/>
-                <w:sz w:val="20"/>
-                <w:szCs w:val="20"/>
-                <w:color w:val="000000"/>
-              </w:rPr>
-              <w:t xml:space="preserve"> 0.591</w:t>
+              <w:rPr>
+                <w:rFonts w:ascii="Arial" w:hAnsi="Arial" w:eastAsia="Arial" w:cs="Arial"/>
+                <w:i w:val="false"/>
+                <w:b w:val="false"/>
+                <w:u w:val="none"/>
+                <w:sz w:val="20"/>
+                <w:szCs w:val="20"/>
+                <w:color w:val="000000"/>
+              </w:rPr>
+            </w:pPr>
+            <w:r>
+              <w:rPr>
+                <w:rFonts w:ascii="Arial" w:hAnsi="Arial" w:eastAsia="Arial" w:cs="Arial"/>
+                <w:i w:val="false"/>
+                <w:b w:val="false"/>
+                <w:u w:val="none"/>
+                <w:sz w:val="20"/>
+                <w:szCs w:val="20"/>
+                <w:color w:val="000000"/>
+              </w:rPr>
+              <w:t xml:space="preserve"> 0.594</w:t>
             </w:r>
           </w:p>
         </w:tc>
@@ -3896,6 +4643,15 @@
               </w:pBdr>
               <w:spacing w:after="100" w:before="100" w:line="240"/>
               <w:ind w:left="100" w:right="100" w:firstLine="0" w:firstLineChars="0"/>
+              <w:rPr>
+                <w:rFonts w:ascii="Arial" w:hAnsi="Arial" w:eastAsia="Arial" w:cs="Arial"/>
+                <w:i w:val="false"/>
+                <w:b w:val="false"/>
+                <w:u w:val="none"/>
+                <w:sz w:val="20"/>
+                <w:szCs w:val="20"/>
+                <w:color w:val="000000"/>
+              </w:rPr>
             </w:pPr>
             <w:r>
               <w:rPr>
@@ -3947,6 +4703,15 @@
               </w:pBdr>
               <w:spacing w:after="100" w:before="100" w:line="240"/>
               <w:ind w:left="100" w:right="100" w:firstLine="0" w:firstLineChars="0"/>
+              <w:rPr>
+                <w:rFonts w:ascii="Arial" w:hAnsi="Arial" w:eastAsia="Arial" w:cs="Arial"/>
+                <w:i w:val="false"/>
+                <w:b w:val="false"/>
+                <w:u w:val="none"/>
+                <w:sz w:val="22"/>
+                <w:szCs w:val="22"/>
+                <w:color w:val="000000"/>
+              </w:rPr>
             </w:pPr>
             <w:r>
               <w:rPr>
@@ -3995,7 +4760,7 @@
         </w:rPr>
         <w:t xml:space="preserve">Table </w:t>
       </w:r>
-      <w:bookmarkStart w:id="43ed4923-a06e-4be0-afc5-cbdb3700599c" w:name="barepartab"/>
+      <w:bookmarkStart w:id="aeec3b79-a1c9-42f3-8bcc-a5815a788a66" w:name="barepartab"/>
       <w:r>
         <w:rPr>
           <w:rFonts w:ascii="Segoe UI" w:hAnsi="Segoe UI" w:eastAsia="Segoe UI" w:cs="Segoe UI"/>
@@ -4032,7 +4797,7 @@
         </w:rPr>
         <w:fldChar w:fldCharType="end" w:dirty="true"/>
       </w:r>
-      <w:bookmarkEnd w:id="43ed4923-a06e-4be0-afc5-cbdb3700599c"/>
+      <w:bookmarkEnd w:id="aeec3b79-a1c9-42f3-8bcc-a5815a788a66"/>
       <w:r>
         <w:rPr>
           <w:rFonts w:ascii="Segoe UI" w:hAnsi="Segoe UI" w:eastAsia="Segoe UI" w:cs="Segoe UI"/>
@@ -4098,6 +4863,15 @@
               </w:pBdr>
               <w:spacing w:after="100" w:before="100" w:line="240"/>
               <w:ind w:left="100" w:right="100" w:firstLine="0" w:firstLineChars="0"/>
+              <w:rPr>
+                <w:rFonts w:ascii="Arial" w:hAnsi="Arial" w:eastAsia="Arial" w:cs="Arial"/>
+                <w:i w:val="false"/>
+                <w:b w:val="false"/>
+                <w:u w:val="none"/>
+                <w:sz w:val="20"/>
+                <w:szCs w:val="20"/>
+                <w:color w:val="000000"/>
+              </w:rPr>
             </w:pPr>
             <w:r>
               <w:rPr>
@@ -4142,6 +4916,15 @@
               </w:pBdr>
               <w:spacing w:after="100" w:before="100" w:line="240"/>
               <w:ind w:left="100" w:right="100" w:firstLine="0" w:firstLineChars="0"/>
+              <w:rPr>
+                <w:rFonts w:ascii="Arial" w:hAnsi="Arial" w:eastAsia="Arial" w:cs="Arial"/>
+                <w:i w:val="false"/>
+                <w:b w:val="false"/>
+                <w:u w:val="none"/>
+                <w:sz w:val="20"/>
+                <w:szCs w:val="20"/>
+                <w:color w:val="000000"/>
+              </w:rPr>
             </w:pPr>
             <w:r>
               <w:rPr>
@@ -4186,6 +4969,15 @@
               </w:pBdr>
               <w:spacing w:after="100" w:before="100" w:line="240"/>
               <w:ind w:left="100" w:right="100" w:firstLine="0" w:firstLineChars="0"/>
+              <w:rPr>
+                <w:rFonts w:ascii="Arial" w:hAnsi="Arial" w:eastAsia="Arial" w:cs="Arial"/>
+                <w:i w:val="false"/>
+                <w:b w:val="false"/>
+                <w:u w:val="none"/>
+                <w:sz w:val="20"/>
+                <w:szCs w:val="20"/>
+                <w:color w:val="000000"/>
+              </w:rPr>
             </w:pPr>
             <w:r>
               <w:rPr>
@@ -4230,6 +5022,15 @@
               </w:pBdr>
               <w:spacing w:after="100" w:before="100" w:line="240"/>
               <w:ind w:left="100" w:right="100" w:firstLine="0" w:firstLineChars="0"/>
+              <w:rPr>
+                <w:rFonts w:ascii="Arial" w:hAnsi="Arial" w:eastAsia="Arial" w:cs="Arial"/>
+                <w:i w:val="false"/>
+                <w:b w:val="false"/>
+                <w:u w:val="none"/>
+                <w:sz w:val="20"/>
+                <w:szCs w:val="20"/>
+                <w:color w:val="000000"/>
+              </w:rPr>
             </w:pPr>
             <w:r>
               <w:rPr>
@@ -4274,6 +5075,15 @@
               </w:pBdr>
               <w:spacing w:after="100" w:before="100" w:line="240"/>
               <w:ind w:left="100" w:right="100" w:firstLine="0" w:firstLineChars="0"/>
+              <w:rPr>
+                <w:rFonts w:ascii="Arial" w:hAnsi="Arial" w:eastAsia="Arial" w:cs="Arial"/>
+                <w:i w:val="false"/>
+                <w:b w:val="false"/>
+                <w:u w:val="none"/>
+                <w:sz w:val="20"/>
+                <w:szCs w:val="20"/>
+                <w:color w:val="000000"/>
+              </w:rPr>
             </w:pPr>
             <w:r>
               <w:rPr>
@@ -4318,6 +5128,15 @@
               </w:pBdr>
               <w:spacing w:after="100" w:before="100" w:line="240"/>
               <w:ind w:left="100" w:right="100" w:firstLine="0" w:firstLineChars="0"/>
+              <w:rPr>
+                <w:rFonts w:ascii="Arial" w:hAnsi="Arial" w:eastAsia="Arial" w:cs="Arial"/>
+                <w:i w:val="false"/>
+                <w:b w:val="false"/>
+                <w:u w:val="none"/>
+                <w:sz w:val="20"/>
+                <w:szCs w:val="20"/>
+                <w:color w:val="000000"/>
+              </w:rPr>
             </w:pPr>
             <w:r>
               <w:rPr>
@@ -4368,6 +5187,15 @@
               </w:pBdr>
               <w:spacing w:after="100" w:before="100" w:line="240"/>
               <w:ind w:left="100" w:right="100" w:firstLine="0" w:firstLineChars="0"/>
+              <w:rPr>
+                <w:rFonts w:ascii="Arial" w:hAnsi="Arial" w:eastAsia="Arial" w:cs="Arial"/>
+                <w:i w:val="false"/>
+                <w:b w:val="false"/>
+                <w:u w:val="none"/>
+                <w:sz w:val="20"/>
+                <w:szCs w:val="20"/>
+                <w:color w:val="000000"/>
+              </w:rPr>
             </w:pPr>
             <m:oMath xmlns:mml="http://www.w3.org/1998/Math/MathML">
               <m:sSub>
@@ -4414,18 +5242,27 @@
               </w:pBdr>
               <w:spacing w:after="100" w:before="100" w:line="240"/>
               <w:ind w:left="100" w:right="100" w:firstLine="0" w:firstLineChars="0"/>
-            </w:pPr>
-            <w:r>
-              <w:rPr>
-                <w:rFonts w:ascii="Arial" w:hAnsi="Arial" w:eastAsia="Arial" w:cs="Arial"/>
-                <w:i w:val="false"/>
-                <w:b w:val="false"/>
-                <w:u w:val="none"/>
-                <w:sz w:val="20"/>
-                <w:szCs w:val="20"/>
-                <w:color w:val="000000"/>
-              </w:rPr>
-              <w:t xml:space="preserve">-0.118</w:t>
+              <w:rPr>
+                <w:rFonts w:ascii="Arial" w:hAnsi="Arial" w:eastAsia="Arial" w:cs="Arial"/>
+                <w:i w:val="false"/>
+                <w:b w:val="false"/>
+                <w:u w:val="none"/>
+                <w:sz w:val="20"/>
+                <w:szCs w:val="20"/>
+                <w:color w:val="000000"/>
+              </w:rPr>
+            </w:pPr>
+            <w:r>
+              <w:rPr>
+                <w:rFonts w:ascii="Arial" w:hAnsi="Arial" w:eastAsia="Arial" w:cs="Arial"/>
+                <w:i w:val="false"/>
+                <w:b w:val="false"/>
+                <w:u w:val="none"/>
+                <w:sz w:val="20"/>
+                <w:szCs w:val="20"/>
+                <w:color w:val="000000"/>
+              </w:rPr>
+              <w:t xml:space="preserve">-0.114</w:t>
             </w:r>
           </w:p>
         </w:tc>
@@ -4458,18 +5295,27 @@
               </w:pBdr>
               <w:spacing w:after="100" w:before="100" w:line="240"/>
               <w:ind w:left="100" w:right="100" w:firstLine="0" w:firstLineChars="0"/>
-            </w:pPr>
-            <w:r>
-              <w:rPr>
-                <w:rFonts w:ascii="Arial" w:hAnsi="Arial" w:eastAsia="Arial" w:cs="Arial"/>
-                <w:i w:val="false"/>
-                <w:b w:val="false"/>
-                <w:u w:val="none"/>
-                <w:sz w:val="20"/>
-                <w:szCs w:val="20"/>
-                <w:color w:val="000000"/>
-              </w:rPr>
-              <w:t xml:space="preserve">0.184</w:t>
+              <w:rPr>
+                <w:rFonts w:ascii="Arial" w:hAnsi="Arial" w:eastAsia="Arial" w:cs="Arial"/>
+                <w:i w:val="false"/>
+                <w:b w:val="false"/>
+                <w:u w:val="none"/>
+                <w:sz w:val="20"/>
+                <w:szCs w:val="20"/>
+                <w:color w:val="000000"/>
+              </w:rPr>
+            </w:pPr>
+            <w:r>
+              <w:rPr>
+                <w:rFonts w:ascii="Arial" w:hAnsi="Arial" w:eastAsia="Arial" w:cs="Arial"/>
+                <w:i w:val="false"/>
+                <w:b w:val="false"/>
+                <w:u w:val="none"/>
+                <w:sz w:val="20"/>
+                <w:szCs w:val="20"/>
+                <w:color w:val="000000"/>
+              </w:rPr>
+              <w:t xml:space="preserve">0.190</w:t>
             </w:r>
           </w:p>
         </w:tc>
@@ -4502,18 +5348,27 @@
               </w:pBdr>
               <w:spacing w:after="100" w:before="100" w:line="240"/>
               <w:ind w:left="100" w:right="100" w:firstLine="0" w:firstLineChars="0"/>
-            </w:pPr>
-            <w:r>
-              <w:rPr>
-                <w:rFonts w:ascii="Arial" w:hAnsi="Arial" w:eastAsia="Arial" w:cs="Arial"/>
-                <w:i w:val="false"/>
-                <w:b w:val="false"/>
-                <w:u w:val="none"/>
-                <w:sz w:val="20"/>
-                <w:szCs w:val="20"/>
-                <w:color w:val="000000"/>
-              </w:rPr>
-              <w:t xml:space="preserve">-0.413</w:t>
+              <w:rPr>
+                <w:rFonts w:ascii="Arial" w:hAnsi="Arial" w:eastAsia="Arial" w:cs="Arial"/>
+                <w:i w:val="false"/>
+                <w:b w:val="false"/>
+                <w:u w:val="none"/>
+                <w:sz w:val="20"/>
+                <w:szCs w:val="20"/>
+                <w:color w:val="000000"/>
+              </w:rPr>
+            </w:pPr>
+            <w:r>
+              <w:rPr>
+                <w:rFonts w:ascii="Arial" w:hAnsi="Arial" w:eastAsia="Arial" w:cs="Arial"/>
+                <w:i w:val="false"/>
+                <w:b w:val="false"/>
+                <w:u w:val="none"/>
+                <w:sz w:val="20"/>
+                <w:szCs w:val="20"/>
+                <w:color w:val="000000"/>
+              </w:rPr>
+              <w:t xml:space="preserve">-0.410</w:t>
             </w:r>
           </w:p>
         </w:tc>
@@ -4546,18 +5401,27 @@
               </w:pBdr>
               <w:spacing w:after="100" w:before="100" w:line="240"/>
               <w:ind w:left="100" w:right="100" w:firstLine="0" w:firstLineChars="0"/>
-            </w:pPr>
-            <w:r>
-              <w:rPr>
-                <w:rFonts w:ascii="Arial" w:hAnsi="Arial" w:eastAsia="Arial" w:cs="Arial"/>
-                <w:i w:val="false"/>
-                <w:b w:val="false"/>
-                <w:u w:val="none"/>
-                <w:sz w:val="20"/>
-                <w:szCs w:val="20"/>
-                <w:color w:val="000000"/>
-              </w:rPr>
-              <w:t xml:space="preserve">-0.119</w:t>
+              <w:rPr>
+                <w:rFonts w:ascii="Arial" w:hAnsi="Arial" w:eastAsia="Arial" w:cs="Arial"/>
+                <w:i w:val="false"/>
+                <w:b w:val="false"/>
+                <w:u w:val="none"/>
+                <w:sz w:val="20"/>
+                <w:szCs w:val="20"/>
+                <w:color w:val="000000"/>
+              </w:rPr>
+            </w:pPr>
+            <w:r>
+              <w:rPr>
+                <w:rFonts w:ascii="Arial" w:hAnsi="Arial" w:eastAsia="Arial" w:cs="Arial"/>
+                <w:i w:val="false"/>
+                <w:b w:val="false"/>
+                <w:u w:val="none"/>
+                <w:sz w:val="20"/>
+                <w:szCs w:val="20"/>
+                <w:color w:val="000000"/>
+              </w:rPr>
+              <w:t xml:space="preserve">-0.116</w:t>
             </w:r>
           </w:p>
         </w:tc>
@@ -4590,18 +5454,27 @@
               </w:pBdr>
               <w:spacing w:after="100" w:before="100" w:line="240"/>
               <w:ind w:left="100" w:right="100" w:firstLine="0" w:firstLineChars="0"/>
-            </w:pPr>
-            <w:r>
-              <w:rPr>
-                <w:rFonts w:ascii="Arial" w:hAnsi="Arial" w:eastAsia="Arial" w:cs="Arial"/>
-                <w:i w:val="false"/>
-                <w:b w:val="false"/>
-                <w:u w:val="none"/>
-                <w:sz w:val="20"/>
-                <w:szCs w:val="20"/>
-                <w:color w:val="000000"/>
-              </w:rPr>
-              <w:t xml:space="preserve">0.178</w:t>
+              <w:rPr>
+                <w:rFonts w:ascii="Arial" w:hAnsi="Arial" w:eastAsia="Arial" w:cs="Arial"/>
+                <w:i w:val="false"/>
+                <w:b w:val="false"/>
+                <w:u w:val="none"/>
+                <w:sz w:val="20"/>
+                <w:szCs w:val="20"/>
+                <w:color w:val="000000"/>
+              </w:rPr>
+            </w:pPr>
+            <w:r>
+              <w:rPr>
+                <w:rFonts w:ascii="Arial" w:hAnsi="Arial" w:eastAsia="Arial" w:cs="Arial"/>
+                <w:i w:val="false"/>
+                <w:b w:val="false"/>
+                <w:u w:val="none"/>
+                <w:sz w:val="20"/>
+                <w:szCs w:val="20"/>
+                <w:color w:val="000000"/>
+              </w:rPr>
+              <w:t xml:space="preserve">0.187</w:t>
             </w:r>
           </w:p>
         </w:tc>
@@ -4640,6 +5513,15 @@
               </w:pBdr>
               <w:spacing w:after="100" w:before="100" w:line="240"/>
               <w:ind w:left="100" w:right="100" w:firstLine="0" w:firstLineChars="0"/>
+              <w:rPr>
+                <w:rFonts w:ascii="Arial" w:hAnsi="Arial" w:eastAsia="Arial" w:cs="Arial"/>
+                <w:i w:val="false"/>
+                <w:b w:val="false"/>
+                <w:u w:val="none"/>
+                <w:sz w:val="20"/>
+                <w:szCs w:val="20"/>
+                <w:color w:val="000000"/>
+              </w:rPr>
             </w:pPr>
             <m:oMath xmlns:mml="http://www.w3.org/1998/Math/MathML">
               <m:sSub>
@@ -4686,18 +5568,27 @@
               </w:pBdr>
               <w:spacing w:after="100" w:before="100" w:line="240"/>
               <w:ind w:left="100" w:right="100" w:firstLine="0" w:firstLineChars="0"/>
-            </w:pPr>
-            <w:r>
-              <w:rPr>
-                <w:rFonts w:ascii="Arial" w:hAnsi="Arial" w:eastAsia="Arial" w:cs="Arial"/>
-                <w:i w:val="false"/>
-                <w:b w:val="false"/>
-                <w:u w:val="none"/>
-                <w:sz w:val="20"/>
-                <w:szCs w:val="20"/>
-                <w:color w:val="000000"/>
-              </w:rPr>
-              <w:t xml:space="preserve"> 1.028</w:t>
+              <w:rPr>
+                <w:rFonts w:ascii="Arial" w:hAnsi="Arial" w:eastAsia="Arial" w:cs="Arial"/>
+                <w:i w:val="false"/>
+                <w:b w:val="false"/>
+                <w:u w:val="none"/>
+                <w:sz w:val="20"/>
+                <w:szCs w:val="20"/>
+                <w:color w:val="000000"/>
+              </w:rPr>
+            </w:pPr>
+            <w:r>
+              <w:rPr>
+                <w:rFonts w:ascii="Arial" w:hAnsi="Arial" w:eastAsia="Arial" w:cs="Arial"/>
+                <w:i w:val="false"/>
+                <w:b w:val="false"/>
+                <w:u w:val="none"/>
+                <w:sz w:val="20"/>
+                <w:szCs w:val="20"/>
+                <w:color w:val="000000"/>
+              </w:rPr>
+              <w:t xml:space="preserve"> 1.027</w:t>
             </w:r>
           </w:p>
         </w:tc>
@@ -4730,18 +5621,27 @@
               </w:pBdr>
               <w:spacing w:after="100" w:before="100" w:line="240"/>
               <w:ind w:left="100" w:right="100" w:firstLine="0" w:firstLineChars="0"/>
-            </w:pPr>
-            <w:r>
-              <w:rPr>
-                <w:rFonts w:ascii="Arial" w:hAnsi="Arial" w:eastAsia="Arial" w:cs="Arial"/>
-                <w:i w:val="false"/>
-                <w:b w:val="false"/>
-                <w:u w:val="none"/>
-                <w:sz w:val="20"/>
-                <w:szCs w:val="20"/>
-                <w:color w:val="000000"/>
-              </w:rPr>
-              <w:t xml:space="preserve">0.129</w:t>
+              <w:rPr>
+                <w:rFonts w:ascii="Arial" w:hAnsi="Arial" w:eastAsia="Arial" w:cs="Arial"/>
+                <w:i w:val="false"/>
+                <w:b w:val="false"/>
+                <w:u w:val="none"/>
+                <w:sz w:val="20"/>
+                <w:szCs w:val="20"/>
+                <w:color w:val="000000"/>
+              </w:rPr>
+            </w:pPr>
+            <w:r>
+              <w:rPr>
+                <w:rFonts w:ascii="Arial" w:hAnsi="Arial" w:eastAsia="Arial" w:cs="Arial"/>
+                <w:i w:val="false"/>
+                <w:b w:val="false"/>
+                <w:u w:val="none"/>
+                <w:sz w:val="20"/>
+                <w:szCs w:val="20"/>
+                <w:color w:val="000000"/>
+              </w:rPr>
+              <w:t xml:space="preserve">0.131</w:t>
             </w:r>
           </w:p>
         </w:tc>
@@ -4774,18 +5674,27 @@
               </w:pBdr>
               <w:spacing w:after="100" w:before="100" w:line="240"/>
               <w:ind w:left="100" w:right="100" w:firstLine="0" w:firstLineChars="0"/>
-            </w:pPr>
-            <w:r>
-              <w:rPr>
-                <w:rFonts w:ascii="Arial" w:hAnsi="Arial" w:eastAsia="Arial" w:cs="Arial"/>
-                <w:i w:val="false"/>
-                <w:b w:val="false"/>
-                <w:u w:val="none"/>
-                <w:sz w:val="20"/>
-                <w:szCs w:val="20"/>
-                <w:color w:val="000000"/>
-              </w:rPr>
-              <w:t xml:space="preserve"> 0.828</w:t>
+              <w:rPr>
+                <w:rFonts w:ascii="Arial" w:hAnsi="Arial" w:eastAsia="Arial" w:cs="Arial"/>
+                <w:i w:val="false"/>
+                <w:b w:val="false"/>
+                <w:u w:val="none"/>
+                <w:sz w:val="20"/>
+                <w:szCs w:val="20"/>
+                <w:color w:val="000000"/>
+              </w:rPr>
+            </w:pPr>
+            <w:r>
+              <w:rPr>
+                <w:rFonts w:ascii="Arial" w:hAnsi="Arial" w:eastAsia="Arial" w:cs="Arial"/>
+                <w:i w:val="false"/>
+                <w:b w:val="false"/>
+                <w:u w:val="none"/>
+                <w:sz w:val="20"/>
+                <w:szCs w:val="20"/>
+                <w:color w:val="000000"/>
+              </w:rPr>
+              <w:t xml:space="preserve"> 0.820</w:t>
             </w:r>
           </w:p>
         </w:tc>
@@ -4818,18 +5727,27 @@
               </w:pBdr>
               <w:spacing w:after="100" w:before="100" w:line="240"/>
               <w:ind w:left="100" w:right="100" w:firstLine="0" w:firstLineChars="0"/>
-            </w:pPr>
-            <w:r>
-              <w:rPr>
-                <w:rFonts w:ascii="Arial" w:hAnsi="Arial" w:eastAsia="Arial" w:cs="Arial"/>
-                <w:i w:val="false"/>
-                <w:b w:val="false"/>
-                <w:u w:val="none"/>
-                <w:sz w:val="20"/>
-                <w:szCs w:val="20"/>
-                <w:color w:val="000000"/>
-              </w:rPr>
-              <w:t xml:space="preserve"> 1.029</w:t>
+              <w:rPr>
+                <w:rFonts w:ascii="Arial" w:hAnsi="Arial" w:eastAsia="Arial" w:cs="Arial"/>
+                <w:i w:val="false"/>
+                <w:b w:val="false"/>
+                <w:u w:val="none"/>
+                <w:sz w:val="20"/>
+                <w:szCs w:val="20"/>
+                <w:color w:val="000000"/>
+              </w:rPr>
+            </w:pPr>
+            <w:r>
+              <w:rPr>
+                <w:rFonts w:ascii="Arial" w:hAnsi="Arial" w:eastAsia="Arial" w:cs="Arial"/>
+                <w:i w:val="false"/>
+                <w:b w:val="false"/>
+                <w:u w:val="none"/>
+                <w:sz w:val="20"/>
+                <w:szCs w:val="20"/>
+                <w:color w:val="000000"/>
+              </w:rPr>
+              <w:t xml:space="preserve"> 1.028</w:t>
             </w:r>
           </w:p>
         </w:tc>
@@ -4862,18 +5780,27 @@
               </w:pBdr>
               <w:spacing w:after="100" w:before="100" w:line="240"/>
               <w:ind w:left="100" w:right="100" w:firstLine="0" w:firstLineChars="0"/>
-            </w:pPr>
-            <w:r>
-              <w:rPr>
-                <w:rFonts w:ascii="Arial" w:hAnsi="Arial" w:eastAsia="Arial" w:cs="Arial"/>
-                <w:i w:val="false"/>
-                <w:b w:val="false"/>
-                <w:u w:val="none"/>
-                <w:sz w:val="20"/>
-                <w:szCs w:val="20"/>
-                <w:color w:val="000000"/>
-              </w:rPr>
-              <w:t xml:space="preserve">1.224</w:t>
+              <w:rPr>
+                <w:rFonts w:ascii="Arial" w:hAnsi="Arial" w:eastAsia="Arial" w:cs="Arial"/>
+                <w:i w:val="false"/>
+                <w:b w:val="false"/>
+                <w:u w:val="none"/>
+                <w:sz w:val="20"/>
+                <w:szCs w:val="20"/>
+                <w:color w:val="000000"/>
+              </w:rPr>
+            </w:pPr>
+            <w:r>
+              <w:rPr>
+                <w:rFonts w:ascii="Arial" w:hAnsi="Arial" w:eastAsia="Arial" w:cs="Arial"/>
+                <w:i w:val="false"/>
+                <w:b w:val="false"/>
+                <w:u w:val="none"/>
+                <w:sz w:val="20"/>
+                <w:szCs w:val="20"/>
+                <w:color w:val="000000"/>
+              </w:rPr>
+              <w:t xml:space="preserve">1.232</w:t>
             </w:r>
           </w:p>
         </w:tc>
@@ -4912,6 +5839,15 @@
               </w:pBdr>
               <w:spacing w:after="100" w:before="100" w:line="240"/>
               <w:ind w:left="100" w:right="100" w:firstLine="0" w:firstLineChars="0"/>
+              <w:rPr>
+                <w:rFonts w:ascii="Arial" w:hAnsi="Arial" w:eastAsia="Arial" w:cs="Arial"/>
+                <w:i w:val="false"/>
+                <w:b w:val="false"/>
+                <w:u w:val="none"/>
+                <w:sz w:val="20"/>
+                <w:szCs w:val="20"/>
+                <w:color w:val="000000"/>
+              </w:rPr>
             </w:pPr>
             <m:oMath xmlns:mml="http://www.w3.org/1998/Math/MathML">
               <m:sSub>
@@ -4958,18 +5894,27 @@
               </w:pBdr>
               <w:spacing w:after="100" w:before="100" w:line="240"/>
               <w:ind w:left="100" w:right="100" w:firstLine="0" w:firstLineChars="0"/>
-            </w:pPr>
-            <w:r>
-              <w:rPr>
-                <w:rFonts w:ascii="Arial" w:hAnsi="Arial" w:eastAsia="Arial" w:cs="Arial"/>
-                <w:i w:val="false"/>
-                <w:b w:val="false"/>
-                <w:u w:val="none"/>
-                <w:sz w:val="20"/>
-                <w:szCs w:val="20"/>
-                <w:color w:val="000000"/>
-              </w:rPr>
-              <w:t xml:space="preserve">-0.060</w:t>
+              <w:rPr>
+                <w:rFonts w:ascii="Arial" w:hAnsi="Arial" w:eastAsia="Arial" w:cs="Arial"/>
+                <w:i w:val="false"/>
+                <w:b w:val="false"/>
+                <w:u w:val="none"/>
+                <w:sz w:val="20"/>
+                <w:szCs w:val="20"/>
+                <w:color w:val="000000"/>
+              </w:rPr>
+            </w:pPr>
+            <w:r>
+              <w:rPr>
+                <w:rFonts w:ascii="Arial" w:hAnsi="Arial" w:eastAsia="Arial" w:cs="Arial"/>
+                <w:i w:val="false"/>
+                <w:b w:val="false"/>
+                <w:u w:val="none"/>
+                <w:sz w:val="20"/>
+                <w:szCs w:val="20"/>
+                <w:color w:val="000000"/>
+              </w:rPr>
+              <w:t xml:space="preserve">-0.058</w:t>
             </w:r>
           </w:p>
         </w:tc>
@@ -5002,18 +5947,27 @@
               </w:pBdr>
               <w:spacing w:after="100" w:before="100" w:line="240"/>
               <w:ind w:left="100" w:right="100" w:firstLine="0" w:firstLineChars="0"/>
-            </w:pPr>
-            <w:r>
-              <w:rPr>
-                <w:rFonts w:ascii="Arial" w:hAnsi="Arial" w:eastAsia="Arial" w:cs="Arial"/>
-                <w:i w:val="false"/>
-                <w:b w:val="false"/>
-                <w:u w:val="none"/>
-                <w:sz w:val="20"/>
-                <w:szCs w:val="20"/>
-                <w:color w:val="000000"/>
-              </w:rPr>
-              <w:t xml:space="preserve">0.057</w:t>
+              <w:rPr>
+                <w:rFonts w:ascii="Arial" w:hAnsi="Arial" w:eastAsia="Arial" w:cs="Arial"/>
+                <w:i w:val="false"/>
+                <w:b w:val="false"/>
+                <w:u w:val="none"/>
+                <w:sz w:val="20"/>
+                <w:szCs w:val="20"/>
+                <w:color w:val="000000"/>
+              </w:rPr>
+            </w:pPr>
+            <w:r>
+              <w:rPr>
+                <w:rFonts w:ascii="Arial" w:hAnsi="Arial" w:eastAsia="Arial" w:cs="Arial"/>
+                <w:i w:val="false"/>
+                <w:b w:val="false"/>
+                <w:u w:val="none"/>
+                <w:sz w:val="20"/>
+                <w:szCs w:val="20"/>
+                <w:color w:val="000000"/>
+              </w:rPr>
+              <w:t xml:space="preserve">0.058</w:t>
             </w:r>
           </w:p>
         </w:tc>
@@ -5046,18 +6000,27 @@
               </w:pBdr>
               <w:spacing w:after="100" w:before="100" w:line="240"/>
               <w:ind w:left="100" w:right="100" w:firstLine="0" w:firstLineChars="0"/>
-            </w:pPr>
-            <w:r>
-              <w:rPr>
-                <w:rFonts w:ascii="Arial" w:hAnsi="Arial" w:eastAsia="Arial" w:cs="Arial"/>
-                <w:i w:val="false"/>
-                <w:b w:val="false"/>
-                <w:u w:val="none"/>
-                <w:sz w:val="20"/>
-                <w:szCs w:val="20"/>
-                <w:color w:val="000000"/>
-              </w:rPr>
-              <w:t xml:space="preserve">-0.150</w:t>
+              <w:rPr>
+                <w:rFonts w:ascii="Arial" w:hAnsi="Arial" w:eastAsia="Arial" w:cs="Arial"/>
+                <w:i w:val="false"/>
+                <w:b w:val="false"/>
+                <w:u w:val="none"/>
+                <w:sz w:val="20"/>
+                <w:szCs w:val="20"/>
+                <w:color w:val="000000"/>
+              </w:rPr>
+            </w:pPr>
+            <w:r>
+              <w:rPr>
+                <w:rFonts w:ascii="Arial" w:hAnsi="Arial" w:eastAsia="Arial" w:cs="Arial"/>
+                <w:i w:val="false"/>
+                <w:b w:val="false"/>
+                <w:u w:val="none"/>
+                <w:sz w:val="20"/>
+                <w:szCs w:val="20"/>
+                <w:color w:val="000000"/>
+              </w:rPr>
+              <w:t xml:space="preserve">-0.148</w:t>
             </w:r>
           </w:p>
         </w:tc>
@@ -5090,18 +6053,27 @@
               </w:pBdr>
               <w:spacing w:after="100" w:before="100" w:line="240"/>
               <w:ind w:left="100" w:right="100" w:firstLine="0" w:firstLineChars="0"/>
-            </w:pPr>
-            <w:r>
-              <w:rPr>
-                <w:rFonts w:ascii="Arial" w:hAnsi="Arial" w:eastAsia="Arial" w:cs="Arial"/>
-                <w:i w:val="false"/>
-                <w:b w:val="false"/>
-                <w:u w:val="none"/>
-                <w:sz w:val="20"/>
-                <w:szCs w:val="20"/>
-                <w:color w:val="000000"/>
-              </w:rPr>
-              <w:t xml:space="preserve">-0.059</w:t>
+              <w:rPr>
+                <w:rFonts w:ascii="Arial" w:hAnsi="Arial" w:eastAsia="Arial" w:cs="Arial"/>
+                <w:i w:val="false"/>
+                <w:b w:val="false"/>
+                <w:u w:val="none"/>
+                <w:sz w:val="20"/>
+                <w:szCs w:val="20"/>
+                <w:color w:val="000000"/>
+              </w:rPr>
+            </w:pPr>
+            <w:r>
+              <w:rPr>
+                <w:rFonts w:ascii="Arial" w:hAnsi="Arial" w:eastAsia="Arial" w:cs="Arial"/>
+                <w:i w:val="false"/>
+                <w:b w:val="false"/>
+                <w:u w:val="none"/>
+                <w:sz w:val="20"/>
+                <w:szCs w:val="20"/>
+                <w:color w:val="000000"/>
+              </w:rPr>
+              <w:t xml:space="preserve">-0.058</w:t>
             </w:r>
           </w:p>
         </w:tc>
@@ -5134,18 +6106,27 @@
               </w:pBdr>
               <w:spacing w:after="100" w:before="100" w:line="240"/>
               <w:ind w:left="100" w:right="100" w:firstLine="0" w:firstLineChars="0"/>
-            </w:pPr>
-            <w:r>
-              <w:rPr>
-                <w:rFonts w:ascii="Arial" w:hAnsi="Arial" w:eastAsia="Arial" w:cs="Arial"/>
-                <w:i w:val="false"/>
-                <w:b w:val="false"/>
-                <w:u w:val="none"/>
-                <w:sz w:val="20"/>
-                <w:szCs w:val="20"/>
-                <w:color w:val="000000"/>
-              </w:rPr>
-              <w:t xml:space="preserve">0.029</w:t>
+              <w:rPr>
+                <w:rFonts w:ascii="Arial" w:hAnsi="Arial" w:eastAsia="Arial" w:cs="Arial"/>
+                <w:i w:val="false"/>
+                <w:b w:val="false"/>
+                <w:u w:val="none"/>
+                <w:sz w:val="20"/>
+                <w:szCs w:val="20"/>
+                <w:color w:val="000000"/>
+              </w:rPr>
+            </w:pPr>
+            <w:r>
+              <w:rPr>
+                <w:rFonts w:ascii="Arial" w:hAnsi="Arial" w:eastAsia="Arial" w:cs="Arial"/>
+                <w:i w:val="false"/>
+                <w:b w:val="false"/>
+                <w:u w:val="none"/>
+                <w:sz w:val="20"/>
+                <w:szCs w:val="20"/>
+                <w:color w:val="000000"/>
+              </w:rPr>
+              <w:t xml:space="preserve">0.033</w:t>
             </w:r>
           </w:p>
         </w:tc>
@@ -5184,6 +6165,15 @@
               </w:pBdr>
               <w:spacing w:after="100" w:before="100" w:line="240"/>
               <w:ind w:left="100" w:right="100" w:firstLine="0" w:firstLineChars="0"/>
+              <w:rPr>
+                <w:rFonts w:ascii="Arial" w:hAnsi="Arial" w:eastAsia="Arial" w:cs="Arial"/>
+                <w:i w:val="false"/>
+                <w:b w:val="false"/>
+                <w:u w:val="none"/>
+                <w:sz w:val="20"/>
+                <w:szCs w:val="20"/>
+                <w:color w:val="000000"/>
+              </w:rPr>
             </w:pPr>
             <m:oMath xmlns:mml="http://www.w3.org/1998/Math/MathML">
               <m:sSub>
@@ -5230,18 +6220,27 @@
               </w:pBdr>
               <w:spacing w:after="100" w:before="100" w:line="240"/>
               <w:ind w:left="100" w:right="100" w:firstLine="0" w:firstLineChars="0"/>
-            </w:pPr>
-            <w:r>
-              <w:rPr>
-                <w:rFonts w:ascii="Arial" w:hAnsi="Arial" w:eastAsia="Arial" w:cs="Arial"/>
-                <w:i w:val="false"/>
-                <w:b w:val="false"/>
-                <w:u w:val="none"/>
-                <w:sz w:val="20"/>
-                <w:szCs w:val="20"/>
-                <w:color w:val="000000"/>
-              </w:rPr>
-              <w:t xml:space="preserve"> 0.077</w:t>
+              <w:rPr>
+                <w:rFonts w:ascii="Arial" w:hAnsi="Arial" w:eastAsia="Arial" w:cs="Arial"/>
+                <w:i w:val="false"/>
+                <w:b w:val="false"/>
+                <w:u w:val="none"/>
+                <w:sz w:val="20"/>
+                <w:szCs w:val="20"/>
+                <w:color w:val="000000"/>
+              </w:rPr>
+            </w:pPr>
+            <w:r>
+              <w:rPr>
+                <w:rFonts w:ascii="Arial" w:hAnsi="Arial" w:eastAsia="Arial" w:cs="Arial"/>
+                <w:i w:val="false"/>
+                <w:b w:val="false"/>
+                <w:u w:val="none"/>
+                <w:sz w:val="20"/>
+                <w:szCs w:val="20"/>
+                <w:color w:val="000000"/>
+              </w:rPr>
+              <w:t xml:space="preserve"> 0.073</w:t>
             </w:r>
           </w:p>
         </w:tc>
@@ -5274,18 +6273,27 @@
               </w:pBdr>
               <w:spacing w:after="100" w:before="100" w:line="240"/>
               <w:ind w:left="100" w:right="100" w:firstLine="0" w:firstLineChars="0"/>
-            </w:pPr>
-            <w:r>
-              <w:rPr>
-                <w:rFonts w:ascii="Arial" w:hAnsi="Arial" w:eastAsia="Arial" w:cs="Arial"/>
-                <w:i w:val="false"/>
-                <w:b w:val="false"/>
-                <w:u w:val="none"/>
-                <w:sz w:val="20"/>
-                <w:szCs w:val="20"/>
-                <w:color w:val="000000"/>
-              </w:rPr>
-              <w:t xml:space="preserve">0.103</w:t>
+              <w:rPr>
+                <w:rFonts w:ascii="Arial" w:hAnsi="Arial" w:eastAsia="Arial" w:cs="Arial"/>
+                <w:i w:val="false"/>
+                <w:b w:val="false"/>
+                <w:u w:val="none"/>
+                <w:sz w:val="20"/>
+                <w:szCs w:val="20"/>
+                <w:color w:val="000000"/>
+              </w:rPr>
+            </w:pPr>
+            <w:r>
+              <w:rPr>
+                <w:rFonts w:ascii="Arial" w:hAnsi="Arial" w:eastAsia="Arial" w:cs="Arial"/>
+                <w:i w:val="false"/>
+                <w:b w:val="false"/>
+                <w:u w:val="none"/>
+                <w:sz w:val="20"/>
+                <w:szCs w:val="20"/>
+                <w:color w:val="000000"/>
+              </w:rPr>
+              <w:t xml:space="preserve">0.106</w:t>
             </w:r>
           </w:p>
         </w:tc>
@@ -5318,18 +6326,27 @@
               </w:pBdr>
               <w:spacing w:after="100" w:before="100" w:line="240"/>
               <w:ind w:left="100" w:right="100" w:firstLine="0" w:firstLineChars="0"/>
-            </w:pPr>
-            <w:r>
-              <w:rPr>
-                <w:rFonts w:ascii="Arial" w:hAnsi="Arial" w:eastAsia="Arial" w:cs="Arial"/>
-                <w:i w:val="false"/>
-                <w:b w:val="false"/>
-                <w:u w:val="none"/>
-                <w:sz w:val="20"/>
-                <w:szCs w:val="20"/>
-                <w:color w:val="000000"/>
-              </w:rPr>
-              <w:t xml:space="preserve">-0.086</w:t>
+              <w:rPr>
+                <w:rFonts w:ascii="Arial" w:hAnsi="Arial" w:eastAsia="Arial" w:cs="Arial"/>
+                <w:i w:val="false"/>
+                <w:b w:val="false"/>
+                <w:u w:val="none"/>
+                <w:sz w:val="20"/>
+                <w:szCs w:val="20"/>
+                <w:color w:val="000000"/>
+              </w:rPr>
+            </w:pPr>
+            <w:r>
+              <w:rPr>
+                <w:rFonts w:ascii="Arial" w:hAnsi="Arial" w:eastAsia="Arial" w:cs="Arial"/>
+                <w:i w:val="false"/>
+                <w:b w:val="false"/>
+                <w:u w:val="none"/>
+                <w:sz w:val="20"/>
+                <w:szCs w:val="20"/>
+                <w:color w:val="000000"/>
+              </w:rPr>
+              <w:t xml:space="preserve">-0.096</w:t>
             </w:r>
           </w:p>
         </w:tc>
@@ -5362,18 +6379,27 @@
               </w:pBdr>
               <w:spacing w:after="100" w:before="100" w:line="240"/>
               <w:ind w:left="100" w:right="100" w:firstLine="0" w:firstLineChars="0"/>
-            </w:pPr>
-            <w:r>
-              <w:rPr>
-                <w:rFonts w:ascii="Arial" w:hAnsi="Arial" w:eastAsia="Arial" w:cs="Arial"/>
-                <w:i w:val="false"/>
-                <w:b w:val="false"/>
-                <w:u w:val="none"/>
-                <w:sz w:val="20"/>
-                <w:szCs w:val="20"/>
-                <w:color w:val="000000"/>
-              </w:rPr>
-              <w:t xml:space="preserve"> 0.077</w:t>
+              <w:rPr>
+                <w:rFonts w:ascii="Arial" w:hAnsi="Arial" w:eastAsia="Arial" w:cs="Arial"/>
+                <w:i w:val="false"/>
+                <w:b w:val="false"/>
+                <w:u w:val="none"/>
+                <w:sz w:val="20"/>
+                <w:szCs w:val="20"/>
+                <w:color w:val="000000"/>
+              </w:rPr>
+            </w:pPr>
+            <w:r>
+              <w:rPr>
+                <w:rFonts w:ascii="Arial" w:hAnsi="Arial" w:eastAsia="Arial" w:cs="Arial"/>
+                <w:i w:val="false"/>
+                <w:b w:val="false"/>
+                <w:u w:val="none"/>
+                <w:sz w:val="20"/>
+                <w:szCs w:val="20"/>
+                <w:color w:val="000000"/>
+              </w:rPr>
+              <w:t xml:space="preserve"> 0.074</w:t>
             </w:r>
           </w:p>
         </w:tc>
@@ -5406,18 +6432,27 @@
               </w:pBdr>
               <w:spacing w:after="100" w:before="100" w:line="240"/>
               <w:ind w:left="100" w:right="100" w:firstLine="0" w:firstLineChars="0"/>
-            </w:pPr>
-            <w:r>
-              <w:rPr>
-                <w:rFonts w:ascii="Arial" w:hAnsi="Arial" w:eastAsia="Arial" w:cs="Arial"/>
-                <w:i w:val="false"/>
-                <w:b w:val="false"/>
-                <w:u w:val="none"/>
-                <w:sz w:val="20"/>
-                <w:szCs w:val="20"/>
-                <w:color w:val="000000"/>
-              </w:rPr>
-              <w:t xml:space="preserve">0.236</w:t>
+              <w:rPr>
+                <w:rFonts w:ascii="Arial" w:hAnsi="Arial" w:eastAsia="Arial" w:cs="Arial"/>
+                <w:i w:val="false"/>
+                <w:b w:val="false"/>
+                <w:u w:val="none"/>
+                <w:sz w:val="20"/>
+                <w:szCs w:val="20"/>
+                <w:color w:val="000000"/>
+              </w:rPr>
+            </w:pPr>
+            <w:r>
+              <w:rPr>
+                <w:rFonts w:ascii="Arial" w:hAnsi="Arial" w:eastAsia="Arial" w:cs="Arial"/>
+                <w:i w:val="false"/>
+                <w:b w:val="false"/>
+                <w:u w:val="none"/>
+                <w:sz w:val="20"/>
+                <w:szCs w:val="20"/>
+                <w:color w:val="000000"/>
+              </w:rPr>
+              <w:t xml:space="preserve">0.238</w:t>
             </w:r>
           </w:p>
         </w:tc>
@@ -5456,6 +6491,15 @@
               </w:pBdr>
               <w:spacing w:after="100" w:before="100" w:line="240"/>
               <w:ind w:left="100" w:right="100" w:firstLine="0" w:firstLineChars="0"/>
+              <w:rPr>
+                <w:rFonts w:ascii="Arial" w:hAnsi="Arial" w:eastAsia="Arial" w:cs="Arial"/>
+                <w:i w:val="false"/>
+                <w:b w:val="false"/>
+                <w:u w:val="none"/>
+                <w:sz w:val="20"/>
+                <w:szCs w:val="20"/>
+                <w:color w:val="000000"/>
+              </w:rPr>
             </w:pPr>
             <m:oMath xmlns:mml="http://www.w3.org/1998/Math/MathML">
               <m:sSub>
@@ -5502,18 +6546,27 @@
               </w:pBdr>
               <w:spacing w:after="100" w:before="100" w:line="240"/>
               <w:ind w:left="100" w:right="100" w:firstLine="0" w:firstLineChars="0"/>
-            </w:pPr>
-            <w:r>
-              <w:rPr>
-                <w:rFonts w:ascii="Arial" w:hAnsi="Arial" w:eastAsia="Arial" w:cs="Arial"/>
-                <w:i w:val="false"/>
-                <w:b w:val="false"/>
-                <w:u w:val="none"/>
-                <w:sz w:val="20"/>
-                <w:szCs w:val="20"/>
-                <w:color w:val="000000"/>
-              </w:rPr>
-              <w:t xml:space="preserve">-0.159</w:t>
+              <w:rPr>
+                <w:rFonts w:ascii="Arial" w:hAnsi="Arial" w:eastAsia="Arial" w:cs="Arial"/>
+                <w:i w:val="false"/>
+                <w:b w:val="false"/>
+                <w:u w:val="none"/>
+                <w:sz w:val="20"/>
+                <w:szCs w:val="20"/>
+                <w:color w:val="000000"/>
+              </w:rPr>
+            </w:pPr>
+            <w:r>
+              <w:rPr>
+                <w:rFonts w:ascii="Arial" w:hAnsi="Arial" w:eastAsia="Arial" w:cs="Arial"/>
+                <w:i w:val="false"/>
+                <w:b w:val="false"/>
+                <w:u w:val="none"/>
+                <w:sz w:val="20"/>
+                <w:szCs w:val="20"/>
+                <w:color w:val="000000"/>
+              </w:rPr>
+              <w:t xml:space="preserve">-0.154</w:t>
             </w:r>
           </w:p>
         </w:tc>
@@ -5546,18 +6599,27 @@
               </w:pBdr>
               <w:spacing w:after="100" w:before="100" w:line="240"/>
               <w:ind w:left="100" w:right="100" w:firstLine="0" w:firstLineChars="0"/>
-            </w:pPr>
-            <w:r>
-              <w:rPr>
-                <w:rFonts w:ascii="Arial" w:hAnsi="Arial" w:eastAsia="Arial" w:cs="Arial"/>
-                <w:i w:val="false"/>
-                <w:b w:val="false"/>
-                <w:u w:val="none"/>
-                <w:sz w:val="20"/>
-                <w:szCs w:val="20"/>
-                <w:color w:val="000000"/>
-              </w:rPr>
-              <w:t xml:space="preserve">0.149</w:t>
+              <w:rPr>
+                <w:rFonts w:ascii="Arial" w:hAnsi="Arial" w:eastAsia="Arial" w:cs="Arial"/>
+                <w:i w:val="false"/>
+                <w:b w:val="false"/>
+                <w:u w:val="none"/>
+                <w:sz w:val="20"/>
+                <w:szCs w:val="20"/>
+                <w:color w:val="000000"/>
+              </w:rPr>
+            </w:pPr>
+            <w:r>
+              <w:rPr>
+                <w:rFonts w:ascii="Arial" w:hAnsi="Arial" w:eastAsia="Arial" w:cs="Arial"/>
+                <w:i w:val="false"/>
+                <w:b w:val="false"/>
+                <w:u w:val="none"/>
+                <w:sz w:val="20"/>
+                <w:szCs w:val="20"/>
+                <w:color w:val="000000"/>
+              </w:rPr>
+              <w:t xml:space="preserve">0.157</w:t>
             </w:r>
           </w:p>
         </w:tc>
@@ -5590,18 +6652,27 @@
               </w:pBdr>
               <w:spacing w:after="100" w:before="100" w:line="240"/>
               <w:ind w:left="100" w:right="100" w:firstLine="0" w:firstLineChars="0"/>
-            </w:pPr>
-            <w:r>
-              <w:rPr>
-                <w:rFonts w:ascii="Arial" w:hAnsi="Arial" w:eastAsia="Arial" w:cs="Arial"/>
-                <w:i w:val="false"/>
-                <w:b w:val="false"/>
-                <w:u w:val="none"/>
-                <w:sz w:val="20"/>
-                <w:szCs w:val="20"/>
-                <w:color w:val="000000"/>
-              </w:rPr>
-              <w:t xml:space="preserve">-0.354</w:t>
+              <w:rPr>
+                <w:rFonts w:ascii="Arial" w:hAnsi="Arial" w:eastAsia="Arial" w:cs="Arial"/>
+                <w:i w:val="false"/>
+                <w:b w:val="false"/>
+                <w:u w:val="none"/>
+                <w:sz w:val="20"/>
+                <w:szCs w:val="20"/>
+                <w:color w:val="000000"/>
+              </w:rPr>
+            </w:pPr>
+            <w:r>
+              <w:rPr>
+                <w:rFonts w:ascii="Arial" w:hAnsi="Arial" w:eastAsia="Arial" w:cs="Arial"/>
+                <w:i w:val="false"/>
+                <w:b w:val="false"/>
+                <w:u w:val="none"/>
+                <w:sz w:val="20"/>
+                <w:szCs w:val="20"/>
+                <w:color w:val="000000"/>
+              </w:rPr>
+              <w:t xml:space="preserve">-0.355</w:t>
             </w:r>
           </w:p>
         </w:tc>
@@ -5634,18 +6705,27 @@
               </w:pBdr>
               <w:spacing w:after="100" w:before="100" w:line="240"/>
               <w:ind w:left="100" w:right="100" w:firstLine="0" w:firstLineChars="0"/>
-            </w:pPr>
-            <w:r>
-              <w:rPr>
-                <w:rFonts w:ascii="Arial" w:hAnsi="Arial" w:eastAsia="Arial" w:cs="Arial"/>
-                <w:i w:val="false"/>
-                <w:b w:val="false"/>
-                <w:u w:val="none"/>
-                <w:sz w:val="20"/>
-                <w:szCs w:val="20"/>
-                <w:color w:val="000000"/>
-              </w:rPr>
-              <w:t xml:space="preserve">-0.180</w:t>
+              <w:rPr>
+                <w:rFonts w:ascii="Arial" w:hAnsi="Arial" w:eastAsia="Arial" w:cs="Arial"/>
+                <w:i w:val="false"/>
+                <w:b w:val="false"/>
+                <w:u w:val="none"/>
+                <w:sz w:val="20"/>
+                <w:szCs w:val="20"/>
+                <w:color w:val="000000"/>
+              </w:rPr>
+            </w:pPr>
+            <w:r>
+              <w:rPr>
+                <w:rFonts w:ascii="Arial" w:hAnsi="Arial" w:eastAsia="Arial" w:cs="Arial"/>
+                <w:i w:val="false"/>
+                <w:b w:val="false"/>
+                <w:u w:val="none"/>
+                <w:sz w:val="20"/>
+                <w:szCs w:val="20"/>
+                <w:color w:val="000000"/>
+              </w:rPr>
+              <w:t xml:space="preserve">-0.177</w:t>
             </w:r>
           </w:p>
         </w:tc>
@@ -5678,18 +6758,27 @@
               </w:pBdr>
               <w:spacing w:after="100" w:before="100" w:line="240"/>
               <w:ind w:left="100" w:right="100" w:firstLine="0" w:firstLineChars="0"/>
-            </w:pPr>
-            <w:r>
-              <w:rPr>
-                <w:rFonts w:ascii="Arial" w:hAnsi="Arial" w:eastAsia="Arial" w:cs="Arial"/>
-                <w:i w:val="false"/>
-                <w:b w:val="false"/>
-                <w:u w:val="none"/>
-                <w:sz w:val="20"/>
-                <w:szCs w:val="20"/>
-                <w:color w:val="000000"/>
-              </w:rPr>
-              <w:t xml:space="preserve">0.132</w:t>
+              <w:rPr>
+                <w:rFonts w:ascii="Arial" w:hAnsi="Arial" w:eastAsia="Arial" w:cs="Arial"/>
+                <w:i w:val="false"/>
+                <w:b w:val="false"/>
+                <w:u w:val="none"/>
+                <w:sz w:val="20"/>
+                <w:szCs w:val="20"/>
+                <w:color w:val="000000"/>
+              </w:rPr>
+            </w:pPr>
+            <w:r>
+              <w:rPr>
+                <w:rFonts w:ascii="Arial" w:hAnsi="Arial" w:eastAsia="Arial" w:cs="Arial"/>
+                <w:i w:val="false"/>
+                <w:b w:val="false"/>
+                <w:u w:val="none"/>
+                <w:sz w:val="20"/>
+                <w:szCs w:val="20"/>
+                <w:color w:val="000000"/>
+              </w:rPr>
+              <w:t xml:space="preserve">0.159</w:t>
             </w:r>
           </w:p>
         </w:tc>
@@ -5728,6 +6817,15 @@
               </w:pBdr>
               <w:spacing w:after="100" w:before="100" w:line="240"/>
               <w:ind w:left="100" w:right="100" w:firstLine="0" w:firstLineChars="0"/>
+              <w:rPr>
+                <w:rFonts w:ascii="Arial" w:hAnsi="Arial" w:eastAsia="Arial" w:cs="Arial"/>
+                <w:i w:val="false"/>
+                <w:b w:val="false"/>
+                <w:u w:val="none"/>
+                <w:sz w:val="20"/>
+                <w:szCs w:val="20"/>
+                <w:color w:val="000000"/>
+              </w:rPr>
             </w:pPr>
             <m:oMath xmlns:mml="http://www.w3.org/1998/Math/MathML">
               <m:r>
@@ -5765,18 +6863,27 @@
               </w:pBdr>
               <w:spacing w:after="100" w:before="100" w:line="240"/>
               <w:ind w:left="100" w:right="100" w:firstLine="0" w:firstLineChars="0"/>
-            </w:pPr>
-            <w:r>
-              <w:rPr>
-                <w:rFonts w:ascii="Arial" w:hAnsi="Arial" w:eastAsia="Arial" w:cs="Arial"/>
-                <w:i w:val="false"/>
-                <w:b w:val="false"/>
-                <w:u w:val="none"/>
-                <w:sz w:val="20"/>
-                <w:szCs w:val="20"/>
-                <w:color w:val="000000"/>
-              </w:rPr>
-              <w:t xml:space="preserve"> 0.092</w:t>
+              <w:rPr>
+                <w:rFonts w:ascii="Arial" w:hAnsi="Arial" w:eastAsia="Arial" w:cs="Arial"/>
+                <w:i w:val="false"/>
+                <w:b w:val="false"/>
+                <w:u w:val="none"/>
+                <w:sz w:val="20"/>
+                <w:szCs w:val="20"/>
+                <w:color w:val="000000"/>
+              </w:rPr>
+            </w:pPr>
+            <w:r>
+              <w:rPr>
+                <w:rFonts w:ascii="Arial" w:hAnsi="Arial" w:eastAsia="Arial" w:cs="Arial"/>
+                <w:i w:val="false"/>
+                <w:b w:val="false"/>
+                <w:u w:val="none"/>
+                <w:sz w:val="20"/>
+                <w:szCs w:val="20"/>
+                <w:color w:val="000000"/>
+              </w:rPr>
+              <w:t xml:space="preserve"> 0.094</w:t>
             </w:r>
           </w:p>
         </w:tc>
@@ -5809,18 +6916,27 @@
               </w:pBdr>
               <w:spacing w:after="100" w:before="100" w:line="240"/>
               <w:ind w:left="100" w:right="100" w:firstLine="0" w:firstLineChars="0"/>
-            </w:pPr>
-            <w:r>
-              <w:rPr>
-                <w:rFonts w:ascii="Arial" w:hAnsi="Arial" w:eastAsia="Arial" w:cs="Arial"/>
-                <w:i w:val="false"/>
-                <w:b w:val="false"/>
-                <w:u w:val="none"/>
-                <w:sz w:val="20"/>
-                <w:szCs w:val="20"/>
-                <w:color w:val="000000"/>
-              </w:rPr>
-              <w:t xml:space="preserve">0.060</w:t>
+              <w:rPr>
+                <w:rFonts w:ascii="Arial" w:hAnsi="Arial" w:eastAsia="Arial" w:cs="Arial"/>
+                <w:i w:val="false"/>
+                <w:b w:val="false"/>
+                <w:u w:val="none"/>
+                <w:sz w:val="20"/>
+                <w:szCs w:val="20"/>
+                <w:color w:val="000000"/>
+              </w:rPr>
+            </w:pPr>
+            <w:r>
+              <w:rPr>
+                <w:rFonts w:ascii="Arial" w:hAnsi="Arial" w:eastAsia="Arial" w:cs="Arial"/>
+                <w:i w:val="false"/>
+                <w:b w:val="false"/>
+                <w:u w:val="none"/>
+                <w:sz w:val="20"/>
+                <w:szCs w:val="20"/>
+                <w:color w:val="000000"/>
+              </w:rPr>
+              <w:t xml:space="preserve">0.064</w:t>
             </w:r>
           </w:p>
         </w:tc>
@@ -5853,18 +6969,27 @@
               </w:pBdr>
               <w:spacing w:after="100" w:before="100" w:line="240"/>
               <w:ind w:left="100" w:right="100" w:firstLine="0" w:firstLineChars="0"/>
-            </w:pPr>
-            <w:r>
-              <w:rPr>
-                <w:rFonts w:ascii="Arial" w:hAnsi="Arial" w:eastAsia="Arial" w:cs="Arial"/>
-                <w:i w:val="false"/>
-                <w:b w:val="false"/>
-                <w:u w:val="none"/>
-                <w:sz w:val="20"/>
-                <w:szCs w:val="20"/>
-                <w:color w:val="000000"/>
-              </w:rPr>
-              <w:t xml:space="preserve"> 0.015</w:t>
+              <w:rPr>
+                <w:rFonts w:ascii="Arial" w:hAnsi="Arial" w:eastAsia="Arial" w:cs="Arial"/>
+                <w:i w:val="false"/>
+                <w:b w:val="false"/>
+                <w:u w:val="none"/>
+                <w:sz w:val="20"/>
+                <w:szCs w:val="20"/>
+                <w:color w:val="000000"/>
+              </w:rPr>
+            </w:pPr>
+            <w:r>
+              <w:rPr>
+                <w:rFonts w:ascii="Arial" w:hAnsi="Arial" w:eastAsia="Arial" w:cs="Arial"/>
+                <w:i w:val="false"/>
+                <w:b w:val="false"/>
+                <w:u w:val="none"/>
+                <w:sz w:val="20"/>
+                <w:szCs w:val="20"/>
+                <w:color w:val="000000"/>
+              </w:rPr>
+              <w:t xml:space="preserve"> 0.014</w:t>
             </w:r>
           </w:p>
         </w:tc>
@@ -5897,18 +7022,27 @@
               </w:pBdr>
               <w:spacing w:after="100" w:before="100" w:line="240"/>
               <w:ind w:left="100" w:right="100" w:firstLine="0" w:firstLineChars="0"/>
-            </w:pPr>
-            <w:r>
-              <w:rPr>
-                <w:rFonts w:ascii="Arial" w:hAnsi="Arial" w:eastAsia="Arial" w:cs="Arial"/>
-                <w:i w:val="false"/>
-                <w:b w:val="false"/>
-                <w:u w:val="none"/>
-                <w:sz w:val="20"/>
-                <w:szCs w:val="20"/>
-                <w:color w:val="000000"/>
-              </w:rPr>
-              <w:t xml:space="preserve"> 0.083</w:t>
+              <w:rPr>
+                <w:rFonts w:ascii="Arial" w:hAnsi="Arial" w:eastAsia="Arial" w:cs="Arial"/>
+                <w:i w:val="false"/>
+                <w:b w:val="false"/>
+                <w:u w:val="none"/>
+                <w:sz w:val="20"/>
+                <w:szCs w:val="20"/>
+                <w:color w:val="000000"/>
+              </w:rPr>
+            </w:pPr>
+            <w:r>
+              <w:rPr>
+                <w:rFonts w:ascii="Arial" w:hAnsi="Arial" w:eastAsia="Arial" w:cs="Arial"/>
+                <w:i w:val="false"/>
+                <w:b w:val="false"/>
+                <w:u w:val="none"/>
+                <w:sz w:val="20"/>
+                <w:szCs w:val="20"/>
+                <w:color w:val="000000"/>
+              </w:rPr>
+              <w:t xml:space="preserve"> 0.085</w:t>
             </w:r>
           </w:p>
         </w:tc>
@@ -5941,18 +7075,27 @@
               </w:pBdr>
               <w:spacing w:after="100" w:before="100" w:line="240"/>
               <w:ind w:left="100" w:right="100" w:firstLine="0" w:firstLineChars="0"/>
-            </w:pPr>
-            <w:r>
-              <w:rPr>
-                <w:rFonts w:ascii="Arial" w:hAnsi="Arial" w:eastAsia="Arial" w:cs="Arial"/>
-                <w:i w:val="false"/>
-                <w:b w:val="false"/>
-                <w:u w:val="none"/>
-                <w:sz w:val="20"/>
-                <w:szCs w:val="20"/>
-                <w:color w:val="000000"/>
-              </w:rPr>
-              <w:t xml:space="preserve">0.199</w:t>
+              <w:rPr>
+                <w:rFonts w:ascii="Arial" w:hAnsi="Arial" w:eastAsia="Arial" w:cs="Arial"/>
+                <w:i w:val="false"/>
+                <w:b w:val="false"/>
+                <w:u w:val="none"/>
+                <w:sz w:val="20"/>
+                <w:szCs w:val="20"/>
+                <w:color w:val="000000"/>
+              </w:rPr>
+            </w:pPr>
+            <w:r>
+              <w:rPr>
+                <w:rFonts w:ascii="Arial" w:hAnsi="Arial" w:eastAsia="Arial" w:cs="Arial"/>
+                <w:i w:val="false"/>
+                <w:b w:val="false"/>
+                <w:u w:val="none"/>
+                <w:sz w:val="20"/>
+                <w:szCs w:val="20"/>
+                <w:color w:val="000000"/>
+              </w:rPr>
+              <w:t xml:space="preserve">0.206</w:t>
             </w:r>
           </w:p>
         </w:tc>
@@ -5992,6 +7135,15 @@
               </w:pBdr>
               <w:spacing w:after="100" w:before="100" w:line="240"/>
               <w:ind w:left="100" w:right="100" w:firstLine="0" w:firstLineChars="0"/>
+              <w:rPr>
+                <w:rFonts w:ascii="Arial" w:hAnsi="Arial" w:eastAsia="Arial" w:cs="Arial"/>
+                <w:i w:val="false"/>
+                <w:b w:val="false"/>
+                <w:u w:val="none"/>
+                <w:sz w:val="22"/>
+                <w:szCs w:val="22"/>
+                <w:color w:val="000000"/>
+              </w:rPr>
             </w:pPr>
             <w:r>
               <w:rPr>
@@ -7527,14 +8679,14 @@
     </w:lvl>
   </w:abstractNum>
   <w:abstractNum w:abstractNumId="990">
-    <w:nsid w:val="A990"/>
+    <w:nsid w:val="0000A990"/>
     <w:multiLevelType w:val="multilevel"/>
     <w:lvl w:ilvl="0">
       <w:numFmt w:val="bullet"/>
       <w:lvlText w:val=" "/>
       <w:lvlJc w:val="left"/>
       <w:pPr>
-        <w:ind w:left="720" w:hanging="480"/>
+        <w:ind w:left="720" w:hanging="360"/>
       </w:pPr>
     </w:lvl>
     <w:lvl w:ilvl="1">
@@ -7542,7 +8694,7 @@
       <w:lvlText w:val=" "/>
       <w:lvlJc w:val="left"/>
       <w:pPr>
-        <w:ind w:left="1440" w:hanging="480"/>
+        <w:ind w:left="1440" w:hanging="360"/>
       </w:pPr>
     </w:lvl>
     <w:lvl w:ilvl="2">
@@ -7550,7 +8702,7 @@
       <w:lvlText w:val=" "/>
       <w:lvlJc w:val="left"/>
       <w:pPr>
-        <w:ind w:left="2160" w:hanging="480"/>
+        <w:ind w:left="2160" w:hanging="360"/>
       </w:pPr>
     </w:lvl>
     <w:lvl w:ilvl="3">
@@ -7558,7 +8710,7 @@
       <w:lvlText w:val=" "/>
       <w:lvlJc w:val="left"/>
       <w:pPr>
-        <w:ind w:left="2880" w:hanging="480"/>
+        <w:ind w:left="2880" w:hanging="360"/>
       </w:pPr>
     </w:lvl>
     <w:lvl w:ilvl="4">
@@ -7566,7 +8718,7 @@
       <w:lvlText w:val=" "/>
       <w:lvlJc w:val="left"/>
       <w:pPr>
-        <w:ind w:left="3600" w:hanging="480"/>
+        <w:ind w:left="3600" w:hanging="360"/>
       </w:pPr>
     </w:lvl>
     <w:lvl w:ilvl="5">
@@ -7574,7 +8726,7 @@
       <w:lvlText w:val=" "/>
       <w:lvlJc w:val="left"/>
       <w:pPr>
-        <w:ind w:left="4320" w:hanging="480"/>
+        <w:ind w:left="4320" w:hanging="360"/>
       </w:pPr>
     </w:lvl>
     <w:lvl w:ilvl="6">
@@ -7582,7 +8734,7 @@
       <w:lvlText w:val=" "/>
       <w:lvlJc w:val="left"/>
       <w:pPr>
-        <w:ind w:left="5040" w:hanging="480"/>
+        <w:ind w:left="5040" w:hanging="360"/>
       </w:pPr>
     </w:lvl>
     <w:lvl w:ilvl="7">
@@ -7590,7 +8742,7 @@
       <w:lvlText w:val=" "/>
       <w:lvlJc w:val="left"/>
       <w:pPr>
-        <w:ind w:left="5760" w:hanging="480"/>
+        <w:ind w:left="5760" w:hanging="360"/>
       </w:pPr>
     </w:lvl>
     <w:lvl w:ilvl="8">
@@ -7598,7 +8750,7 @@
       <w:lvlText w:val=" "/>
       <w:lvlJc w:val="left"/>
       <w:pPr>
-        <w:ind w:left="6480" w:hanging="480"/>
+        <w:ind w:left="6480" w:hanging="360"/>
       </w:pPr>
     </w:lvl>
   </w:abstractNum>
@@ -8689,9 +9841,9 @@
     <w:name w:val="KeywordTok"/>
     <w:basedOn w:val="VerbatimChar"/>
     <w:rPr>
+      <w:b/>
       <w:color w:val="204a87"/>
       <w:shd w:val="clear" w:fill="f8f8f8"/>
-      <w:b/>
     </w:rPr>
   </w:style>
   <w:style w:type="character" w:customStyle="1" w:styleId="DataTypeTok">
@@ -8746,9 +9898,9 @@
     <w:name w:val="SpecialCharTok"/>
     <w:basedOn w:val="VerbatimChar"/>
     <w:rPr>
+      <w:b/>
       <w:color w:val="ce5c00"/>
       <w:shd w:val="clear" w:fill="f8f8f8"/>
-      <w:b/>
     </w:rPr>
   </w:style>
   <w:style w:type="character" w:customStyle="1" w:styleId="StringTok">
@@ -8786,39 +9938,39 @@
     <w:name w:val="CommentTok"/>
     <w:basedOn w:val="VerbatimChar"/>
     <w:rPr>
+      <w:i/>
       <w:color w:val="8f5902"/>
       <w:shd w:val="clear" w:fill="f8f8f8"/>
-      <w:i/>
     </w:rPr>
   </w:style>
   <w:style w:type="character" w:customStyle="1" w:styleId="DocumentationTok">
     <w:name w:val="DocumentationTok"/>
     <w:basedOn w:val="VerbatimChar"/>
     <w:rPr>
+      <w:b/>
+      <w:i/>
       <w:color w:val="8f5902"/>
       <w:shd w:val="clear" w:fill="f8f8f8"/>
-      <w:b/>
-      <w:i/>
     </w:rPr>
   </w:style>
   <w:style w:type="character" w:customStyle="1" w:styleId="AnnotationTok">
     <w:name w:val="AnnotationTok"/>
     <w:basedOn w:val="VerbatimChar"/>
     <w:rPr>
+      <w:b/>
+      <w:i/>
       <w:color w:val="8f5902"/>
       <w:shd w:val="clear" w:fill="f8f8f8"/>
-      <w:b/>
-      <w:i/>
     </w:rPr>
   </w:style>
   <w:style w:type="character" w:customStyle="1" w:styleId="CommentVarTok">
     <w:name w:val="CommentVarTok"/>
     <w:basedOn w:val="VerbatimChar"/>
     <w:rPr>
+      <w:b/>
+      <w:i/>
       <w:color w:val="8f5902"/>
       <w:shd w:val="clear" w:fill="f8f8f8"/>
-      <w:b/>
-      <w:i/>
     </w:rPr>
   </w:style>
   <w:style w:type="character" w:customStyle="1" w:styleId="OtherTok">
@@ -8833,9 +9985,9 @@
     <w:name w:val="FunctionTok"/>
     <w:basedOn w:val="VerbatimChar"/>
     <w:rPr>
+      <w:b/>
       <w:color w:val="204a87"/>
       <w:shd w:val="clear" w:fill="f8f8f8"/>
-      <w:b/>
     </w:rPr>
   </w:style>
   <w:style w:type="character" w:customStyle="1" w:styleId="VariableTok">
@@ -8850,18 +10002,18 @@
     <w:name w:val="ControlFlowTok"/>
     <w:basedOn w:val="VerbatimChar"/>
     <w:rPr>
+      <w:b/>
       <w:color w:val="204a87"/>
       <w:shd w:val="clear" w:fill="f8f8f8"/>
-      <w:b/>
     </w:rPr>
   </w:style>
   <w:style w:type="character" w:customStyle="1" w:styleId="OperatorTok">
     <w:name w:val="OperatorTok"/>
     <w:basedOn w:val="VerbatimChar"/>
     <w:rPr>
+      <w:b/>
       <w:color w:val="ce5c00"/>
       <w:shd w:val="clear" w:fill="f8f8f8"/>
-      <w:b/>
     </w:rPr>
   </w:style>
   <w:style w:type="character" w:customStyle="1" w:styleId="BuiltInTok">
@@ -8882,9 +10034,9 @@
     <w:name w:val="PreprocessorTok"/>
     <w:basedOn w:val="VerbatimChar"/>
     <w:rPr>
+      <w:i/>
       <w:color w:val="8f5902"/>
       <w:shd w:val="clear" w:fill="f8f8f8"/>
-      <w:i/>
     </w:rPr>
   </w:style>
   <w:style w:type="character" w:customStyle="1" w:styleId="AttributeTok">
@@ -8906,20 +10058,20 @@
     <w:name w:val="InformationTok"/>
     <w:basedOn w:val="VerbatimChar"/>
     <w:rPr>
+      <w:b/>
+      <w:i/>
       <w:color w:val="8f5902"/>
       <w:shd w:val="clear" w:fill="f8f8f8"/>
-      <w:b/>
-      <w:i/>
     </w:rPr>
   </w:style>
   <w:style w:type="character" w:customStyle="1" w:styleId="WarningTok">
     <w:name w:val="WarningTok"/>
     <w:basedOn w:val="VerbatimChar"/>
     <w:rPr>
+      <w:b/>
+      <w:i/>
       <w:color w:val="8f5902"/>
       <w:shd w:val="clear" w:fill="f8f8f8"/>
-      <w:b/>
-      <w:i/>
     </w:rPr>
   </w:style>
   <w:style w:type="character" w:customStyle="1" w:styleId="AlertTok">
@@ -8934,9 +10086,9 @@
     <w:name w:val="ErrorTok"/>
     <w:basedOn w:val="VerbatimChar"/>
     <w:rPr>
+      <w:b/>
       <w:color w:val="a40000"/>
       <w:shd w:val="clear" w:fill="f8f8f8"/>
-      <w:b/>
     </w:rPr>
   </w:style>
   <w:style w:type="character" w:customStyle="1" w:styleId="NormalTok">

</xml_diff>